<commit_message>
Content for the 10/12/2024
</commit_message>
<xml_diff>
--- a/slides/2024/project_instructions.docx
+++ b/slides/2024/project_instructions.docx
@@ -117,7 +117,7 @@
                     <pic:cNvPicPr/>
                   </pic:nvPicPr>
                   <pic:blipFill>
-                    <a:blip r:embed="rId8"/>
+                    <a:blip r:embed="rId10"/>
                     <a:stretch>
                       <a:fillRect/>
                     </a:stretch>
@@ -233,13 +233,13 @@
         <w:rPr>
           <w:lang w:val="en-US"/>
         </w:rPr>
-        <w:t xml:space="preserve">POA irradiance, module temperature, DC and AC power </w:t>
-      </w:r>
-      <w:r>
-        <w:rPr>
-          <w:lang w:val="en-US"/>
-        </w:rPr>
-        <w:t>from</w:t>
+        <w:t xml:space="preserve">the </w:t>
+      </w:r>
+      <w:r>
+        <w:rPr>
+          <w:lang w:val="en-US"/>
+        </w:rPr>
+        <w:t>POA irradiance, module temperature, DC and AC power from</w:t>
       </w:r>
       <w:r>
         <w:rPr>
@@ -252,7 +252,7 @@
           <w:u w:val="single"/>
           <w:lang w:val="en-US"/>
         </w:rPr>
-        <w:t>in-situ</w:t>
+        <w:t>satellite</w:t>
       </w:r>
       <w:r>
         <w:rPr>
@@ -265,13 +265,43 @@
         <w:rPr>
           <w:lang w:val="en-US"/>
         </w:rPr>
-        <w:t xml:space="preserve"> </w:t>
-      </w:r>
-      <w:r>
-        <w:rPr>
-          <w:lang w:val="en-US"/>
-        </w:rPr>
-        <w:t xml:space="preserve">while the second objective is to quantify the losses from three underperformances categorized as shading, inverter clipping, and module </w:t>
+        <w:t xml:space="preserve"> while the second objective is to quantify the losses from </w:t>
+      </w:r>
+      <w:r>
+        <w:rPr>
+          <w:lang w:val="en-US"/>
+        </w:rPr>
+        <w:t>five</w:t>
+      </w:r>
+      <w:r>
+        <w:rPr>
+          <w:lang w:val="en-US"/>
+        </w:rPr>
+        <w:t xml:space="preserve"> underperformances categorized as </w:t>
+      </w:r>
+      <w:r>
+        <w:rPr>
+          <w:lang w:val="en-US"/>
+        </w:rPr>
+        <w:t>inverter failure</w:t>
+      </w:r>
+      <w:r>
+        <w:rPr>
+          <w:lang w:val="en-US"/>
+        </w:rPr>
+        <w:t xml:space="preserve">, inverter clipping, </w:t>
+      </w:r>
+      <w:r>
+        <w:rPr>
+          <w:lang w:val="en-US"/>
+        </w:rPr>
+        <w:t xml:space="preserve">shading, string open-circuit </w:t>
+      </w:r>
+      <w:r>
+        <w:rPr>
+          <w:lang w:val="en-US"/>
+        </w:rPr>
+        <w:t xml:space="preserve">and module </w:t>
       </w:r>
       <w:r>
         <w:rPr>
@@ -289,7 +319,31 @@
     <w:p>
       <w:pPr>
         <w:rPr>
-          <w:color w:val="FF0000"/>
+          <w:lang w:val="en-US"/>
+        </w:rPr>
+      </w:pPr>
+      <w:r>
+        <w:rPr>
+          <w:lang w:val="en-US"/>
+        </w:rPr>
+        <w:t>Everyone is going to be associated to a student number</w:t>
+      </w:r>
+      <w:r>
+        <w:rPr>
+          <w:lang w:val="en-US"/>
+        </w:rPr>
+        <w:t xml:space="preserve"> “n”</w:t>
+      </w:r>
+      <w:r>
+        <w:rPr>
+          <w:lang w:val="en-US"/>
+        </w:rPr>
+        <w:t xml:space="preserve"> for the project.</w:t>
+      </w:r>
+    </w:p>
+    <w:p>
+      <w:pPr>
+        <w:rPr>
           <w:lang w:val="en-US"/>
         </w:rPr>
       </w:pPr>
@@ -299,7 +353,7 @@
           <w:bCs/>
           <w:lang w:val="en-US"/>
         </w:rPr>
-        <w:t>Groups:</w:t>
+        <w:t>Deadline:</w:t>
       </w:r>
       <w:r>
         <w:rPr>
@@ -311,64 +365,7 @@
         <w:rPr>
           <w:lang w:val="en-US"/>
         </w:rPr>
-        <w:t>Groups</w:t>
-      </w:r>
-      <w:r>
-        <w:rPr>
-          <w:lang w:val="en-US"/>
-        </w:rPr>
-        <w:t xml:space="preserve"> of 2 people, </w:t>
-      </w:r>
-      <w:r>
-        <w:rPr>
-          <w:lang w:val="en-US"/>
-        </w:rPr>
-        <w:t>working alone is also an option (and highly recommended)</w:t>
-      </w:r>
-      <w:r>
-        <w:rPr>
-          <w:lang w:val="en-US"/>
-        </w:rPr>
-        <w:t>.</w:t>
-      </w:r>
-    </w:p>
-    <w:p>
-      <w:pPr>
-        <w:rPr>
-          <w:lang w:val="en-US"/>
-        </w:rPr>
-      </w:pPr>
-      <w:r>
-        <w:rPr>
-          <w:b/>
-          <w:bCs/>
-          <w:lang w:val="en-US"/>
-        </w:rPr>
-        <w:t>Deadline:</w:t>
-      </w:r>
-      <w:r>
-        <w:rPr>
-          <w:lang w:val="en-US"/>
-        </w:rPr>
-        <w:t xml:space="preserve"> </w:t>
-      </w:r>
-      <w:r>
-        <w:rPr>
-          <w:lang w:val="en-US"/>
-        </w:rPr>
-        <w:t>Friday 22/12/202</w:t>
-      </w:r>
-      <w:r>
-        <w:rPr>
-          <w:lang w:val="en-US"/>
-        </w:rPr>
-        <w:t>4</w:t>
-      </w:r>
-      <w:r>
-        <w:rPr>
-          <w:lang w:val="en-US"/>
-        </w:rPr>
-        <w:t xml:space="preserve"> 9h30</w:t>
+        <w:t>13/01/2025 at 11h15</w:t>
       </w:r>
     </w:p>
     <w:p>
@@ -383,7 +380,31 @@
           <w:lang w:val="en-US"/>
         </w:rPr>
         <w:tab/>
-        <w:t>If 15mins late: - 10%</w:t>
+        <w:t xml:space="preserve">If </w:t>
+      </w:r>
+      <w:r>
+        <w:rPr>
+          <w:lang w:val="en-US"/>
+        </w:rPr>
+        <w:t xml:space="preserve"> late (less than </w:t>
+      </w:r>
+      <w:r>
+        <w:rPr>
+          <w:lang w:val="en-US"/>
+        </w:rPr>
+        <w:t>15mins late</w:t>
+      </w:r>
+      <w:r>
+        <w:rPr>
+          <w:lang w:val="en-US"/>
+        </w:rPr>
+        <w:t>)</w:t>
+      </w:r>
+      <w:r>
+        <w:rPr>
+          <w:lang w:val="en-US"/>
+        </w:rPr>
+        <w:t>: - 10%</w:t>
       </w:r>
     </w:p>
     <w:p>
@@ -398,7 +419,43 @@
           <w:lang w:val="en-US"/>
         </w:rPr>
         <w:tab/>
-        <w:t>If 1h late: - 25%</w:t>
+        <w:t xml:space="preserve">If </w:t>
+      </w:r>
+      <w:r>
+        <w:rPr>
+          <w:lang w:val="en-US"/>
+        </w:rPr>
+        <w:t xml:space="preserve">late (less than </w:t>
+      </w:r>
+      <w:r>
+        <w:rPr>
+          <w:lang w:val="en-US"/>
+        </w:rPr>
+        <w:t>1h late</w:t>
+      </w:r>
+      <w:r>
+        <w:rPr>
+          <w:lang w:val="en-US"/>
+        </w:rPr>
+        <w:t>)</w:t>
+      </w:r>
+      <w:r>
+        <w:rPr>
+          <w:lang w:val="en-US"/>
+        </w:rPr>
+        <w:t xml:space="preserve">: - </w:t>
+      </w:r>
+      <w:r>
+        <w:rPr>
+          <w:lang w:val="en-US"/>
+        </w:rPr>
+        <w:t>50</w:t>
+      </w:r>
+      <w:r>
+        <w:rPr>
+          <w:lang w:val="en-US"/>
+        </w:rPr>
+        <w:t>%</w:t>
       </w:r>
     </w:p>
     <w:p>
@@ -413,7 +470,31 @@
           <w:lang w:val="en-US"/>
         </w:rPr>
         <w:tab/>
-        <w:t>If 3h late: -50%</w:t>
+        <w:t xml:space="preserve">If more than </w:t>
+      </w:r>
+      <w:r>
+        <w:rPr>
+          <w:lang w:val="en-US"/>
+        </w:rPr>
+        <w:t>1</w:t>
+      </w:r>
+      <w:r>
+        <w:rPr>
+          <w:lang w:val="en-US"/>
+        </w:rPr>
+        <w:t>h late: -</w:t>
+      </w:r>
+      <w:r>
+        <w:rPr>
+          <w:lang w:val="en-US"/>
+        </w:rPr>
+        <w:t>100</w:t>
+      </w:r>
+      <w:r>
+        <w:rPr>
+          <w:lang w:val="en-US"/>
+        </w:rPr>
+        <w:t>%</w:t>
       </w:r>
     </w:p>
     <w:p>
@@ -423,13 +504,6 @@
           <w:lang w:val="en-US"/>
         </w:rPr>
       </w:pPr>
-      <w:r>
-        <w:rPr>
-          <w:lang w:val="en-US"/>
-        </w:rPr>
-        <w:tab/>
-        <w:t>If more than 3h late: -50%</w:t>
-      </w:r>
     </w:p>
     <w:p>
       <w:pPr>
@@ -463,21 +537,7 @@
         <w:rPr>
           <w:lang w:val="en-US"/>
         </w:rPr>
-        <w:t xml:space="preserve">One </w:t>
-      </w:r>
-      <w:proofErr w:type="spellStart"/>
-      <w:r>
-        <w:rPr>
-          <w:lang w:val="en-US"/>
-        </w:rPr>
-        <w:t>jupyter</w:t>
-      </w:r>
-      <w:proofErr w:type="spellEnd"/>
-      <w:r>
-        <w:rPr>
-          <w:lang w:val="en-US"/>
-        </w:rPr>
-        <w:t xml:space="preserve"> notebook</w:t>
+        <w:t>One jupyter notebook</w:t>
       </w:r>
       <w:r>
         <w:rPr>
@@ -501,19 +561,162 @@
         <w:rPr>
           <w:lang w:val="en-US"/>
         </w:rPr>
-        <w:t>6</w:t>
-      </w:r>
-      <w:r>
-        <w:rPr>
-          <w:lang w:val="en-US"/>
-        </w:rPr>
-        <w:t xml:space="preserve"> csv files</w:t>
-      </w:r>
-      <w:r>
-        <w:rPr>
-          <w:lang w:val="en-US"/>
-        </w:rPr>
-        <w:t>.</w:t>
+        <w:t>7</w:t>
+      </w:r>
+      <w:r>
+        <w:rPr>
+          <w:lang w:val="en-US"/>
+        </w:rPr>
+        <w:t xml:space="preserve"> csv file</w:t>
+      </w:r>
+      <w:r>
+        <w:rPr>
+          <w:lang w:val="en-US"/>
+        </w:rPr>
+        <w:t>s</w:t>
+      </w:r>
+      <w:r>
+        <w:rPr>
+          <w:lang w:val="en-US"/>
+        </w:rPr>
+        <w:t xml:space="preserve"> with DateTime index starting from the 01/07/2020 up to the 01/01/2022 (excluded)</w:t>
+      </w:r>
+    </w:p>
+    <w:p>
+      <w:pPr>
+        <w:pStyle w:val="Paragraphedeliste"/>
+        <w:numPr>
+          <w:ilvl w:val="1"/>
+          <w:numId w:val="10"/>
+        </w:numPr>
+        <w:rPr>
+          <w:lang w:val="en-US"/>
+        </w:rPr>
+      </w:pPr>
+      <w:r>
+        <w:rPr>
+          <w:lang w:val="en-US"/>
+        </w:rPr>
+        <w:t>1 for the part A</w:t>
+      </w:r>
+    </w:p>
+    <w:p>
+      <w:pPr>
+        <w:pStyle w:val="Paragraphedeliste"/>
+        <w:numPr>
+          <w:ilvl w:val="1"/>
+          <w:numId w:val="10"/>
+        </w:numPr>
+        <w:rPr>
+          <w:lang w:val="en-US"/>
+        </w:rPr>
+      </w:pPr>
+      <w:r>
+        <w:rPr>
+          <w:lang w:val="en-US"/>
+        </w:rPr>
+        <w:t>6 for the part B</w:t>
+      </w:r>
+    </w:p>
+    <w:p>
+      <w:pPr>
+        <w:rPr>
+          <w:lang w:val="en-US"/>
+        </w:rPr>
+      </w:pPr>
+      <w:r>
+        <w:rPr>
+          <w:lang w:val="en-US"/>
+        </w:rPr>
+        <w:t xml:space="preserve">All those files are </w:t>
+      </w:r>
+      <w:r>
+        <w:rPr>
+          <w:lang w:val="en-US"/>
+        </w:rPr>
+        <w:t>to be sent</w:t>
+      </w:r>
+      <w:r>
+        <w:rPr>
+          <w:lang w:val="en-US"/>
+        </w:rPr>
+        <w:t xml:space="preserve"> by email</w:t>
+      </w:r>
+      <w:r>
+        <w:rPr>
+          <w:lang w:val="en-US"/>
+        </w:rPr>
+        <w:t xml:space="preserve"> through a zip file</w:t>
+      </w:r>
+      <w:r>
+        <w:rPr>
+          <w:lang w:val="en-US"/>
+        </w:rPr>
+        <w:t xml:space="preserve"> on</w:t>
+      </w:r>
+      <w:r>
+        <w:rPr>
+          <w:lang w:val="en-US"/>
+        </w:rPr>
+        <w:t xml:space="preserve"> the</w:t>
+      </w:r>
+      <w:r>
+        <w:rPr>
+          <w:lang w:val="en-US"/>
+        </w:rPr>
+        <w:t xml:space="preserve"> 13/01/2025 at 11h15</w:t>
+      </w:r>
+      <w:r>
+        <w:rPr>
+          <w:lang w:val="en-US"/>
+        </w:rPr>
+        <w:t xml:space="preserve"> at the latest to</w:t>
+      </w:r>
+      <w:r>
+        <w:rPr>
+          <w:lang w:val="en-US"/>
+        </w:rPr>
+        <w:t xml:space="preserve"> </w:t>
+      </w:r>
+      <w:hyperlink r:id="rId11" w:history="1">
+        <w:r>
+          <w:rPr>
+            <w:rStyle w:val="Lienhypertexte"/>
+            <w:lang w:val="en-US"/>
+          </w:rPr>
+          <w:t>alexandre.mathieu@heliocity.io</w:t>
+        </w:r>
+      </w:hyperlink>
+      <w:r>
+        <w:rPr>
+          <w:lang w:val="en-US"/>
+        </w:rPr>
+        <w:t xml:space="preserve"> (make sure </w:t>
+      </w:r>
+      <w:r>
+        <w:rPr>
+          <w:lang w:val="en-US"/>
+        </w:rPr>
+        <w:t>it is received</w:t>
+      </w:r>
+      <w:r>
+        <w:rPr>
+          <w:lang w:val="en-US"/>
+        </w:rPr>
+        <w:t xml:space="preserve"> !)</w:t>
+      </w:r>
+    </w:p>
+    <w:p>
+      <w:pPr>
+        <w:rPr>
+          <w:lang w:val="en-US"/>
+        </w:rPr>
+      </w:pPr>
+      <w:r>
+        <w:rPr>
+          <w:lang w:val="en-US"/>
+        </w:rPr>
+        <w:t xml:space="preserve">You can export a pd.DataFrame into csv files with the “to_csv()” command. </w:t>
       </w:r>
     </w:p>
     <w:p>
@@ -524,37 +727,77 @@
           <w:lang w:val="en-US"/>
         </w:rPr>
       </w:pPr>
-      <w:r>
+    </w:p>
+    <w:p>
+      <w:pPr>
         <w:rPr>
           <w:b/>
           <w:bCs/>
           <w:lang w:val="en-US"/>
         </w:rPr>
-        <w:t>Input d</w:t>
-      </w:r>
+      </w:pPr>
       <w:r>
         <w:rPr>
           <w:b/>
           <w:bCs/>
           <w:lang w:val="en-US"/>
         </w:rPr>
-        <w:t>ataset</w:t>
-      </w:r>
-      <w:r>
+        <w:br w:type="page"/>
+      </w:r>
+    </w:p>
+    <w:p>
+      <w:pPr>
         <w:rPr>
           <w:b/>
           <w:bCs/>
           <w:lang w:val="en-US"/>
         </w:rPr>
-        <w:t>s of the project</w:t>
-      </w:r>
+      </w:pPr>
       <w:r>
         <w:rPr>
           <w:b/>
           <w:bCs/>
           <w:lang w:val="en-US"/>
         </w:rPr>
+        <w:lastRenderedPageBreak/>
+        <w:t>Input d</w:t>
+      </w:r>
+      <w:r>
+        <w:rPr>
+          <w:b/>
+          <w:bCs/>
+          <w:lang w:val="en-US"/>
+        </w:rPr>
+        <w:t>ataset</w:t>
+      </w:r>
+      <w:r>
+        <w:rPr>
+          <w:b/>
+          <w:bCs/>
+          <w:lang w:val="en-US"/>
+        </w:rPr>
+        <w:t>s of the project</w:t>
+      </w:r>
+      <w:r>
+        <w:rPr>
+          <w:b/>
+          <w:bCs/>
+          <w:lang w:val="en-US"/>
+        </w:rPr>
         <w:t xml:space="preserve">: </w:t>
+      </w:r>
+    </w:p>
+    <w:p>
+      <w:pPr>
+        <w:rPr>
+          <w:lang w:val="en-US"/>
+        </w:rPr>
+      </w:pPr>
+      <w:r>
+        <w:rPr>
+          <w:lang w:val="en-US"/>
+        </w:rPr>
+        <w:t>Some datasets are imported in the notebook according to your student number.</w:t>
       </w:r>
     </w:p>
     <w:p>
@@ -572,7 +815,43 @@
         <w:rPr>
           <w:lang w:val="en-US"/>
         </w:rPr>
-        <w:t xml:space="preserve">project_xtrain.csv: Data </w:t>
+        <w:t>“</w:t>
+      </w:r>
+      <w:r>
+        <w:rPr>
+          <w:lang w:val="en-US"/>
+        </w:rPr>
+        <w:t>i</w:t>
+      </w:r>
+      <w:r>
+        <w:rPr>
+          <w:lang w:val="en-US"/>
+        </w:rPr>
+        <w:t>nput_</w:t>
+      </w:r>
+      <w:r>
+        <w:rPr>
+          <w:lang w:val="en-US"/>
+        </w:rPr>
+        <w:t>data</w:t>
+      </w:r>
+      <w:r>
+        <w:rPr>
+          <w:lang w:val="en-US"/>
+        </w:rPr>
+        <w:t>”</w:t>
+      </w:r>
+      <w:r>
+        <w:rPr>
+          <w:lang w:val="en-US"/>
+        </w:rPr>
+        <w:t xml:space="preserve">: </w:t>
+      </w:r>
+      <w:r>
+        <w:rPr>
+          <w:lang w:val="en-US"/>
+        </w:rPr>
+        <w:t xml:space="preserve">Data </w:t>
       </w:r>
       <w:r>
         <w:rPr>
@@ -602,35 +881,7 @@
         <w:rPr>
           <w:lang w:val="en-US"/>
         </w:rPr>
-        <w:t xml:space="preserve"> irradiance data, air temperature, </w:t>
-      </w:r>
-      <w:proofErr w:type="spellStart"/>
-      <w:r>
-        <w:rPr>
-          <w:lang w:val="en-US"/>
-        </w:rPr>
-        <w:t>wind_speed</w:t>
-      </w:r>
-      <w:proofErr w:type="spellEnd"/>
-      <w:r>
-        <w:rPr>
-          <w:lang w:val="en-US"/>
-        </w:rPr>
-        <w:t xml:space="preserve"> and </w:t>
-      </w:r>
-      <w:proofErr w:type="spellStart"/>
-      <w:r>
-        <w:rPr>
-          <w:lang w:val="en-US"/>
-        </w:rPr>
-        <w:t>sun_path</w:t>
-      </w:r>
-      <w:proofErr w:type="spellEnd"/>
-      <w:r>
-        <w:rPr>
-          <w:lang w:val="en-US"/>
-        </w:rPr>
-        <w:t>.</w:t>
+        <w:t xml:space="preserve"> irradiance data, air temperature, wind_speed and sun_path.</w:t>
       </w:r>
     </w:p>
     <w:p>
@@ -648,7 +899,25 @@
         <w:rPr>
           <w:lang w:val="en-US"/>
         </w:rPr>
-        <w:t>project_ytrain.csv: Data to compare with the outputs of the models</w:t>
+        <w:t>“</w:t>
+      </w:r>
+      <w:r>
+        <w:rPr>
+          <w:lang w:val="en-US"/>
+        </w:rPr>
+        <w:t>pv_data</w:t>
+      </w:r>
+      <w:r>
+        <w:rPr>
+          <w:lang w:val="en-US"/>
+        </w:rPr>
+        <w:t>”</w:t>
+      </w:r>
+      <w:r>
+        <w:rPr>
+          <w:lang w:val="en-US"/>
+        </w:rPr>
+        <w:t>: Data to compare with the outputs of the models</w:t>
       </w:r>
       <w:r>
         <w:rPr>
@@ -666,8 +935,7 @@
         <w:rPr>
           <w:lang w:val="en-US"/>
         </w:rPr>
-        <w:br/>
-        <w:t>The ac power is simulated from data-driven technics to account for error and noise.</w:t>
+        <w:t xml:space="preserve"> </w:t>
       </w:r>
     </w:p>
     <w:p>
@@ -685,7 +953,19 @@
         <w:rPr>
           <w:lang w:val="en-US"/>
         </w:rPr>
-        <w:t>project_shading.csv: Data which includes shading</w:t>
+        <w:t>“pv_data_invf”</w:t>
+      </w:r>
+      <w:r>
+        <w:rPr>
+          <w:lang w:val="en-US"/>
+        </w:rPr>
+        <w:t xml:space="preserve">: Data which includes inverter </w:t>
+      </w:r>
+      <w:r>
+        <w:rPr>
+          <w:lang w:val="en-US"/>
+        </w:rPr>
+        <w:t>failure</w:t>
       </w:r>
       <w:r>
         <w:rPr>
@@ -697,13 +977,7 @@
         <w:rPr>
           <w:lang w:val="en-US"/>
         </w:rPr>
-        <w:t>.</w:t>
-      </w:r>
-      <w:r>
-        <w:rPr>
-          <w:lang w:val="en-US"/>
-        </w:rPr>
-        <w:t xml:space="preserve"> </w:t>
+        <w:t xml:space="preserve">. </w:t>
       </w:r>
     </w:p>
     <w:p>
@@ -721,19 +995,7 @@
         <w:rPr>
           <w:lang w:val="en-US"/>
         </w:rPr>
-        <w:t>project_clipping.csv: Data which includes inverter clipping</w:t>
-      </w:r>
-      <w:r>
-        <w:rPr>
-          <w:lang w:val="en-US"/>
-        </w:rPr>
-        <w:t xml:space="preserve"> effect</w:t>
-      </w:r>
-      <w:r>
-        <w:rPr>
-          <w:lang w:val="en-US"/>
-        </w:rPr>
-        <w:t xml:space="preserve">. </w:t>
+        <w:t>“pv_data_clp”: Data which includes the inverter clipping effect.</w:t>
       </w:r>
     </w:p>
     <w:p>
@@ -751,32 +1013,92 @@
         <w:rPr>
           <w:lang w:val="en-US"/>
         </w:rPr>
-        <w:t>project_sc_clipping.csv: Data which includes module</w:t>
-      </w:r>
-      <w:r>
-        <w:rPr>
-          <w:lang w:val="en-US"/>
-        </w:rPr>
-        <w:t xml:space="preserve"> short-circuit</w:t>
-      </w:r>
-      <w:r>
-        <w:rPr>
-          <w:lang w:val="en-US"/>
-        </w:rPr>
-        <w:t xml:space="preserve"> effect.</w:t>
-      </w:r>
-    </w:p>
-    <w:p>
-      <w:pPr>
-        <w:rPr>
-          <w:lang w:val="en-US"/>
-        </w:rPr>
-      </w:pPr>
-      <w:r>
-        <w:rPr>
-          <w:lang w:val="en-US"/>
-        </w:rPr>
-        <w:t>The three last files</w:t>
+        <w:t>“pv_data_sd”: Data which includes the shading effect.</w:t>
+      </w:r>
+    </w:p>
+    <w:p>
+      <w:pPr>
+        <w:pStyle w:val="Paragraphedeliste"/>
+        <w:numPr>
+          <w:ilvl w:val="0"/>
+          <w:numId w:val="12"/>
+        </w:numPr>
+        <w:rPr>
+          <w:lang w:val="en-US"/>
+        </w:rPr>
+      </w:pPr>
+      <w:r>
+        <w:rPr>
+          <w:lang w:val="en-US"/>
+        </w:rPr>
+        <w:t>“pv_data_oc”: Data which includes the string open-circuit.</w:t>
+      </w:r>
+    </w:p>
+    <w:p>
+      <w:pPr>
+        <w:pStyle w:val="Paragraphedeliste"/>
+        <w:numPr>
+          <w:ilvl w:val="0"/>
+          <w:numId w:val="12"/>
+        </w:numPr>
+        <w:rPr>
+          <w:lang w:val="en-US"/>
+        </w:rPr>
+      </w:pPr>
+      <w:r>
+        <w:rPr>
+          <w:lang w:val="en-US"/>
+        </w:rPr>
+        <w:t>“pv_data_sc”: Data which includes the module short-circuit effect.</w:t>
+      </w:r>
+    </w:p>
+    <w:p>
+      <w:pPr>
+        <w:pStyle w:val="Paragraphedeliste"/>
+        <w:numPr>
+          <w:ilvl w:val="0"/>
+          <w:numId w:val="12"/>
+        </w:numPr>
+        <w:rPr>
+          <w:lang w:val="en-US"/>
+        </w:rPr>
+      </w:pPr>
+      <w:r>
+        <w:rPr>
+          <w:lang w:val="en-US"/>
+        </w:rPr>
+        <w:t>“pv_data_all”: Data with all failures combined.</w:t>
+      </w:r>
+    </w:p>
+    <w:p>
+      <w:pPr>
+        <w:rPr>
+          <w:lang w:val="en-US"/>
+        </w:rPr>
+      </w:pPr>
+      <w:r>
+        <w:rPr>
+          <w:lang w:val="en-US"/>
+        </w:rPr>
+        <w:t xml:space="preserve">The </w:t>
+      </w:r>
+      <w:r>
+        <w:rPr>
+          <w:lang w:val="en-US"/>
+        </w:rPr>
+        <w:t>six</w:t>
+      </w:r>
+      <w:r>
+        <w:rPr>
+          <w:lang w:val="en-US"/>
+        </w:rPr>
+        <w:t xml:space="preserve"> last </w:t>
+      </w:r>
+      <w:r>
+        <w:rPr>
+          <w:lang w:val="en-US"/>
+        </w:rPr>
+        <w:t>datasets</w:t>
       </w:r>
       <w:r>
         <w:rPr>
@@ -794,68 +1116,302 @@
         <w:rPr>
           <w:lang w:val="en-US"/>
         </w:rPr>
-        <w:t xml:space="preserve"> the</w:t>
-      </w:r>
-      <w:r>
-        <w:rPr>
-          <w:lang w:val="en-US"/>
-        </w:rPr>
         <w:t xml:space="preserve"> </w:t>
       </w:r>
-      <w:proofErr w:type="spellStart"/>
+      <w:r>
+        <w:rPr>
+          <w:lang w:val="en-US"/>
+        </w:rPr>
+        <w:t>the operating</w:t>
+      </w:r>
+      <w:r>
+        <w:rPr>
+          <w:lang w:val="en-US"/>
+        </w:rPr>
+        <w:t xml:space="preserve"> variables </w:t>
+      </w:r>
+      <w:r>
+        <w:rPr>
+          <w:lang w:val="en-US"/>
+        </w:rPr>
+        <w:t xml:space="preserve">with the </w:t>
+      </w:r>
+      <w:r>
+        <w:rPr>
+          <w:lang w:val="en-US"/>
+        </w:rPr>
+        <w:t>underperformance</w:t>
+      </w:r>
+      <w:r>
+        <w:rPr>
+          <w:lang w:val="en-US"/>
+        </w:rPr>
+        <w:t xml:space="preserve"> effects included on </w:t>
+      </w:r>
+      <w:r>
+        <w:rPr>
+          <w:lang w:val="en-US"/>
+        </w:rPr>
+        <w:t xml:space="preserve">idc, vdc, </w:t>
+      </w:r>
       <w:r>
         <w:rPr>
           <w:lang w:val="en-US"/>
         </w:rPr>
         <w:t>pdc</w:t>
       </w:r>
-      <w:proofErr w:type="spellEnd"/>
       <w:r>
         <w:rPr>
           <w:lang w:val="en-US"/>
         </w:rPr>
         <w:t xml:space="preserve"> and </w:t>
       </w:r>
-      <w:proofErr w:type="spellStart"/>
-      <w:r>
-        <w:rPr>
-          <w:lang w:val="en-US"/>
-        </w:rPr>
-        <w:t>pac</w:t>
-      </w:r>
-      <w:proofErr w:type="spellEnd"/>
-      <w:r>
-        <w:rPr>
-          <w:lang w:val="en-US"/>
-        </w:rPr>
-        <w:t xml:space="preserve"> variables </w:t>
-      </w:r>
-      <w:r>
-        <w:rPr>
-          <w:lang w:val="en-US"/>
-        </w:rPr>
-        <w:t xml:space="preserve">with the </w:t>
-      </w:r>
-      <w:r>
-        <w:rPr>
-          <w:lang w:val="en-US"/>
-        </w:rPr>
-        <w:t xml:space="preserve">default effects included on </w:t>
-      </w:r>
-      <w:proofErr w:type="spellStart"/>
-      <w:r>
-        <w:rPr>
-          <w:lang w:val="en-US"/>
-        </w:rPr>
-        <w:t>pdc</w:t>
-      </w:r>
-      <w:proofErr w:type="spellEnd"/>
-      <w:r>
-        <w:rPr>
-          <w:lang w:val="en-US"/>
-        </w:rPr>
-        <w:t>, pac.</w:t>
-      </w:r>
+      <w:r>
+        <w:rPr>
+          <w:lang w:val="en-US"/>
+        </w:rPr>
+        <w:t>pac.</w:t>
+      </w:r>
+      <w:r>
+        <w:rPr>
+          <w:lang w:val="en-US"/>
+        </w:rPr>
+        <w:t xml:space="preserve"> Idc, Vdc and Pdc are the current, voltage and power at the input of the inverter.</w:t>
+      </w:r>
+      <w:r>
+        <w:rPr>
+          <w:lang w:val="en-US"/>
+        </w:rPr>
+        <w:t xml:space="preserve"> Pac </w:t>
+      </w:r>
+      <w:r>
+        <w:rPr>
+          <w:lang w:val="en-US"/>
+        </w:rPr>
+        <w:t>refers to</w:t>
+      </w:r>
+      <w:r>
+        <w:rPr>
+          <w:lang w:val="en-US"/>
+        </w:rPr>
+        <w:t xml:space="preserve"> the AC power.</w:t>
+      </w:r>
+    </w:p>
+    <w:p>
+      <w:pPr>
+        <w:rPr>
+          <w:b/>
+          <w:bCs/>
+          <w:lang w:val="en-US"/>
+        </w:rPr>
+      </w:pPr>
+      <w:r>
+        <w:rPr>
+          <w:b/>
+          <w:bCs/>
+          <w:lang w:val="en-US"/>
+        </w:rPr>
+        <w:t>PV Installation data:</w:t>
+      </w:r>
+    </w:p>
+    <w:p>
+      <w:pPr>
+        <w:spacing w:line="192" w:lineRule="auto"/>
+        <w:rPr>
+          <w:lang w:val="en-US"/>
+        </w:rPr>
+      </w:pPr>
+      <w:r>
+        <w:rPr>
+          <w:lang w:val="en-US"/>
+        </w:rPr>
+        <w:t>- Location: Sophia Antipolis, France (Lat 43.61 N , Long 7.05 W , Altitude 150m)</w:t>
+      </w:r>
+    </w:p>
+    <w:p>
+      <w:pPr>
+        <w:spacing w:line="192" w:lineRule="auto"/>
+        <w:rPr>
+          <w:lang w:val="en-US"/>
+        </w:rPr>
+      </w:pPr>
+      <w:r>
+        <w:rPr>
+          <w:lang w:val="en-US"/>
+        </w:rPr>
+        <w:t xml:space="preserve">- Installation </w:t>
+      </w:r>
+      <w:r>
+        <w:rPr>
+          <w:lang w:val="en-US"/>
+        </w:rPr>
+        <w:t>orientation</w:t>
+      </w:r>
+      <w:r>
+        <w:rPr>
+          <w:lang w:val="en-US"/>
+        </w:rPr>
+        <w:t>: 5° tilt, 180°</w:t>
+      </w:r>
+      <w:r>
+        <w:rPr>
+          <w:lang w:val="en-US"/>
+        </w:rPr>
+        <w:t xml:space="preserve"> azimuth</w:t>
+      </w:r>
+      <w:r>
+        <w:rPr>
+          <w:lang w:val="en-US"/>
+        </w:rPr>
+        <w:t xml:space="preserve"> (South)</w:t>
+      </w:r>
+    </w:p>
+    <w:p>
+      <w:pPr>
+        <w:spacing w:line="192" w:lineRule="auto"/>
+        <w:rPr>
+          <w:lang w:val="en-US"/>
+        </w:rPr>
+      </w:pPr>
+      <w:r>
+        <w:rPr>
+          <w:lang w:val="en-US"/>
+        </w:rPr>
+        <w:t>- Albedo can be assumed to be equal to 0.2</w:t>
+      </w:r>
+    </w:p>
+    <w:p>
+      <w:pPr>
+        <w:spacing w:line="192" w:lineRule="auto"/>
+        <w:rPr>
+          <w:lang w:val="en-US"/>
+        </w:rPr>
+      </w:pPr>
+      <w:r>
+        <w:rPr>
+          <w:lang w:val="en-US"/>
+        </w:rPr>
+        <w:t>- 120 modules: 6 strings in parallel of 20 modules</w:t>
+      </w:r>
+      <w:r>
+        <w:rPr>
+          <w:lang w:val="en-US"/>
+        </w:rPr>
+        <w:t xml:space="preserve"> connected in series.</w:t>
+      </w:r>
+    </w:p>
+    <w:p>
+      <w:pPr>
+        <w:spacing w:line="192" w:lineRule="auto"/>
+        <w:rPr>
+          <w:lang w:val="en-US"/>
+        </w:rPr>
+      </w:pPr>
+      <w:r>
+        <w:rPr>
+          <w:lang w:val="en-US"/>
+        </w:rPr>
+        <w:t>- Module nominal power: 300 W</w:t>
+      </w:r>
+    </w:p>
+    <w:p>
+      <w:pPr>
+        <w:spacing w:line="192" w:lineRule="auto"/>
+        <w:rPr>
+          <w:lang w:val="en-US"/>
+        </w:rPr>
+      </w:pPr>
+      <w:r>
+        <w:rPr>
+          <w:lang w:val="en-US"/>
+        </w:rPr>
+        <w:t xml:space="preserve">datasheet: </w:t>
+      </w:r>
+      <w:hyperlink r:id="rId12" w:history="1">
+        <w:r>
+          <w:rPr>
+            <w:rStyle w:val="Lienhypertexte"/>
+            <w:lang w:val="en-US"/>
+          </w:rPr>
+          <w:t>https://www.aeet-energy.com/pdf/q-cells/Hanwha_Q_CELLS_Datenblatt_QPEAK_DUO_BLK-G5_300-320_2018-10_Rev03_DE.pdf</w:t>
+        </w:r>
+      </w:hyperlink>
+      <w:r>
+        <w:rPr>
+          <w:lang w:val="en-US"/>
+        </w:rPr>
+        <w:t xml:space="preserve"> </w:t>
+      </w:r>
+    </w:p>
+    <w:p>
+      <w:pPr>
+        <w:spacing w:line="192" w:lineRule="auto"/>
+        <w:rPr>
+          <w:lang w:val="en-US"/>
+        </w:rPr>
+      </w:pPr>
+      <w:r>
+        <w:rPr>
+          <w:lang w:val="en-US"/>
+        </w:rPr>
+        <w:t xml:space="preserve">- Inverter datasheet:  </w:t>
+      </w:r>
+      <w:r>
+        <w:rPr>
+          <w:lang w:val="en-US"/>
+        </w:rPr>
+        <w:t>SUN2000-30KTL-M3</w:t>
+      </w:r>
+      <w:r>
+        <w:rPr>
+          <w:lang w:val="en-US"/>
+        </w:rPr>
+        <w:t xml:space="preserve"> (30 kW capacity)</w:t>
+      </w:r>
+    </w:p>
+    <w:p>
+      <w:pPr>
+        <w:spacing w:line="192" w:lineRule="auto"/>
+        <w:rPr>
+          <w:lang w:val="en-US"/>
+        </w:rPr>
+      </w:pPr>
+      <w:hyperlink r:id="rId13" w:history="1">
+        <w:r>
+          <w:rPr>
+            <w:rStyle w:val="Lienhypertexte"/>
+            <w:lang w:val="en-US"/>
+          </w:rPr>
+          <w:t>https://solar.huawei.com/en-GB/download?p=%2F-%2Fmedia%2FSolar%2Fattachment%2Fpdf%2Ffr%2Fdatasheet%2FSUN2000-30-40KTL-M3.pdf</w:t>
+        </w:r>
+      </w:hyperlink>
+      <w:r>
+        <w:rPr>
+          <w:lang w:val="en-US"/>
+        </w:rPr>
+        <w:t xml:space="preserve"> </w:t>
+      </w:r>
+    </w:p>
+    <w:p>
+      <w:pPr>
+        <w:rPr>
+          <w:b/>
+          <w:bCs/>
+          <w:lang w:val="en-US"/>
+        </w:rPr>
+      </w:pPr>
+    </w:p>
+    <w:p>
+      <w:pPr>
+        <w:rPr>
+          <w:rFonts w:asciiTheme="majorHAnsi" w:eastAsiaTheme="majorEastAsia" w:hAnsiTheme="majorHAnsi" w:cstheme="majorBidi"/>
+          <w:b/>
+          <w:color w:val="2F5496" w:themeColor="accent1" w:themeShade="BF"/>
+          <w:sz w:val="32"/>
+          <w:szCs w:val="32"/>
+          <w:lang w:val="en-US"/>
+        </w:rPr>
+      </w:pPr>
       <w:r>
         <w:rPr>
           <w:lang w:val="en-US"/>
@@ -1051,7 +1607,29 @@
         <w:rPr>
           <w:lang w:val="en-US"/>
         </w:rPr>
-        <w:t>through two indicators:</w:t>
+        <w:t>through two indicators</w:t>
+      </w:r>
+      <w:r>
+        <w:rPr>
+          <w:lang w:val="en-US"/>
+        </w:rPr>
+        <w:t xml:space="preserve"> for </w:t>
+      </w:r>
+      <w:r>
+        <w:rPr>
+          <w:b/>
+          <w:bCs/>
+          <w:i/>
+          <w:iCs/>
+          <w:lang w:val="en-US"/>
+        </w:rPr>
+        <w:t>2021 only</w:t>
+      </w:r>
+      <w:r>
+        <w:rPr>
+          <w:lang w:val="en-US"/>
+        </w:rPr>
+        <w:t>:</w:t>
       </w:r>
     </w:p>
     <w:p>
@@ -1098,6 +1676,77 @@
     </w:p>
     <w:p>
       <w:pPr>
+        <w:rPr>
+          <w:lang w:val="en-US"/>
+        </w:rPr>
+      </w:pPr>
+      <w:r>
+        <w:rPr>
+          <w:lang w:val="en-US"/>
+        </w:rPr>
+        <w:t xml:space="preserve">If you </w:t>
+      </w:r>
+      <w:r>
+        <w:rPr>
+          <w:lang w:val="en-US"/>
+        </w:rPr>
+        <w:t>develop</w:t>
+      </w:r>
+      <w:r>
+        <w:rPr>
+          <w:lang w:val="en-US"/>
+        </w:rPr>
+        <w:t xml:space="preserve"> some </w:t>
+      </w:r>
+      <w:r>
+        <w:rPr>
+          <w:b/>
+          <w:bCs/>
+          <w:i/>
+          <w:iCs/>
+          <w:lang w:val="en-US"/>
+        </w:rPr>
+        <w:t>ML</w:t>
+      </w:r>
+      <w:r>
+        <w:rPr>
+          <w:lang w:val="en-US"/>
+        </w:rPr>
+        <w:t xml:space="preserve"> </w:t>
+      </w:r>
+      <w:r>
+        <w:rPr>
+          <w:lang w:val="en-US"/>
+        </w:rPr>
+        <w:t>models</w:t>
+      </w:r>
+      <w:r>
+        <w:rPr>
+          <w:lang w:val="en-US"/>
+        </w:rPr>
+        <w:t>, only use the data from 2020 to train your model</w:t>
+      </w:r>
+      <w:r>
+        <w:rPr>
+          <w:lang w:val="en-US"/>
+        </w:rPr>
+        <w:t>s</w:t>
+      </w:r>
+      <w:r>
+        <w:rPr>
+          <w:lang w:val="en-US"/>
+        </w:rPr>
+        <w:t xml:space="preserve"> </w:t>
+      </w:r>
+      <w:r>
+        <w:rPr>
+          <w:lang w:val="en-US"/>
+        </w:rPr>
+        <w:t>!</w:t>
+      </w:r>
+    </w:p>
+    <w:p>
+      <w:pPr>
         <w:pStyle w:val="Titre3"/>
         <w:rPr>
           <w:lang w:val="en-US"/>
@@ -1135,7 +1784,6 @@
           <w:ilvl w:val="0"/>
           <w:numId w:val="8"/>
         </w:numPr>
-        <w:ind w:left="720"/>
         <w:rPr>
           <w:lang w:val="en-US"/>
         </w:rPr>
@@ -1150,14 +1798,7 @@
         <w:rPr>
           <w:lang w:val="en-US"/>
         </w:rPr>
-        <w:t>s [“</w:t>
-      </w:r>
-      <w:proofErr w:type="spellStart"/>
-      <w:r>
-        <w:rPr>
-          <w:lang w:val="en-US"/>
-        </w:rPr>
-        <w:t>gpoa</w:t>
+        <w:t>s [“gpoa</w:t>
       </w:r>
       <w:r>
         <w:rPr>
@@ -1165,19 +1806,11 @@
         </w:rPr>
         <w:t>_estimated</w:t>
       </w:r>
-      <w:proofErr w:type="spellEnd"/>
-      <w:r>
-        <w:rPr>
-          <w:lang w:val="en-US"/>
-        </w:rPr>
-        <w:t>”, “</w:t>
-      </w:r>
-      <w:proofErr w:type="spellStart"/>
-      <w:r>
-        <w:rPr>
-          <w:lang w:val="en-US"/>
-        </w:rPr>
-        <w:t>t_mod</w:t>
+      <w:r>
+        <w:rPr>
+          <w:lang w:val="en-US"/>
+        </w:rPr>
+        <w:t>”, “t_mod</w:t>
       </w:r>
       <w:r>
         <w:rPr>
@@ -1185,19 +1818,11 @@
         </w:rPr>
         <w:t>_estimated</w:t>
       </w:r>
-      <w:proofErr w:type="spellEnd"/>
-      <w:r>
-        <w:rPr>
-          <w:lang w:val="en-US"/>
-        </w:rPr>
-        <w:t>”, “</w:t>
-      </w:r>
-      <w:proofErr w:type="spellStart"/>
-      <w:r>
-        <w:rPr>
-          <w:lang w:val="en-US"/>
-        </w:rPr>
-        <w:t>dc_power</w:t>
+      <w:r>
+        <w:rPr>
+          <w:lang w:val="en-US"/>
+        </w:rPr>
+        <w:t>”, “dc_power</w:t>
       </w:r>
       <w:r>
         <w:rPr>
@@ -1205,19 +1830,11 @@
         </w:rPr>
         <w:t>_estimated</w:t>
       </w:r>
-      <w:proofErr w:type="spellEnd"/>
-      <w:r>
-        <w:rPr>
-          <w:lang w:val="en-US"/>
-        </w:rPr>
-        <w:t>”, “</w:t>
-      </w:r>
-      <w:proofErr w:type="spellStart"/>
-      <w:r>
-        <w:rPr>
-          <w:lang w:val="en-US"/>
-        </w:rPr>
-        <w:t>ac_power</w:t>
+      <w:r>
+        <w:rPr>
+          <w:lang w:val="en-US"/>
+        </w:rPr>
+        <w:t>”, “ac_power</w:t>
       </w:r>
       <w:r>
         <w:rPr>
@@ -1225,7 +1842,6 @@
         </w:rPr>
         <w:t>_estimated</w:t>
       </w:r>
-      <w:proofErr w:type="spellEnd"/>
       <w:r>
         <w:rPr>
           <w:lang w:val="en-US"/>
@@ -1248,13 +1864,82 @@
         <w:rPr>
           <w:lang w:val="en-US"/>
         </w:rPr>
-        <w:t>POA irradiance, module temperature, DC power and AC power</w:t>
+        <w:t>POA irradiance</w:t>
+      </w:r>
+      <w:r>
+        <w:rPr>
+          <w:lang w:val="en-US"/>
+        </w:rPr>
+        <w:t xml:space="preserve"> [W]</w:t>
+      </w:r>
+      <w:r>
+        <w:rPr>
+          <w:lang w:val="en-US"/>
+        </w:rPr>
+        <w:t>, module temperature</w:t>
+      </w:r>
+      <w:r>
+        <w:rPr>
+          <w:lang w:val="en-US"/>
+        </w:rPr>
+        <w:t xml:space="preserve"> [°C]</w:t>
+      </w:r>
+      <w:r>
+        <w:rPr>
+          <w:lang w:val="en-US"/>
+        </w:rPr>
+        <w:t>, DC power</w:t>
+      </w:r>
+      <w:r>
+        <w:rPr>
+          <w:lang w:val="en-US"/>
+        </w:rPr>
+        <w:t xml:space="preserve"> [W]</w:t>
+      </w:r>
+      <w:r>
+        <w:rPr>
+          <w:lang w:val="en-US"/>
+        </w:rPr>
+        <w:t xml:space="preserve"> and AC power</w:t>
+      </w:r>
+      <w:r>
+        <w:rPr>
+          <w:lang w:val="en-US"/>
+        </w:rPr>
+        <w:t xml:space="preserve"> [W]</w:t>
       </w:r>
       <w:r>
         <w:rPr>
           <w:lang w:val="en-US"/>
         </w:rPr>
         <w:t>.</w:t>
+      </w:r>
+    </w:p>
+    <w:p>
+      <w:pPr>
+        <w:pStyle w:val="Paragraphedeliste"/>
+        <w:ind w:left="360"/>
+        <w:rPr>
+          <w:lang w:val="en-US"/>
+        </w:rPr>
+      </w:pPr>
+      <w:r>
+        <w:rPr>
+          <w:lang w:val="en-US"/>
+        </w:rPr>
+        <w:t>The csv file should be named “student_n</w:t>
+      </w:r>
+      <w:r>
+        <w:rPr>
+          <w:lang w:val="en-US"/>
+        </w:rPr>
+        <w:t>_acestimation</w:t>
+      </w:r>
+      <w:r>
+        <w:rPr>
+          <w:lang w:val="en-US"/>
+        </w:rPr>
+        <w:t>.csv”, with “n” your student number.</w:t>
       </w:r>
     </w:p>
     <w:p>
@@ -1264,7 +1949,6 @@
           <w:ilvl w:val="0"/>
           <w:numId w:val="8"/>
         </w:numPr>
-        <w:ind w:left="720"/>
         <w:rPr>
           <w:lang w:val="en-US"/>
         </w:rPr>
@@ -1487,7 +2171,13 @@
         <w:rPr>
           <w:lang w:val="en-US"/>
         </w:rPr>
-        <w:t>Bypass diode failure</w:t>
+        <w:t xml:space="preserve">Short-circuited module </w:t>
+      </w:r>
+      <w:r>
+        <w:rPr>
+          <w:lang w:val="en-US"/>
+        </w:rPr>
+        <w:t>failure</w:t>
       </w:r>
       <w:r>
         <w:rPr>
@@ -1540,6 +2230,265 @@
     </w:p>
     <w:p>
       <w:pPr>
+        <w:pStyle w:val="Paragraphedeliste"/>
+        <w:numPr>
+          <w:ilvl w:val="0"/>
+          <w:numId w:val="8"/>
+        </w:numPr>
+        <w:rPr>
+          <w:lang w:val="en-US"/>
+        </w:rPr>
+      </w:pPr>
+      <w:r>
+        <w:rPr>
+          <w:lang w:val="en-US"/>
+        </w:rPr>
+        <w:t xml:space="preserve">1 csv file for each </w:t>
+      </w:r>
+      <w:r>
+        <w:rPr>
+          <w:lang w:val="en-US"/>
+        </w:rPr>
+        <w:t xml:space="preserve">underperformance </w:t>
+      </w:r>
+      <w:r>
+        <w:rPr>
+          <w:lang w:val="en-US"/>
+        </w:rPr>
+        <w:t xml:space="preserve">which </w:t>
+      </w:r>
+      <w:r>
+        <w:rPr>
+          <w:lang w:val="en-US"/>
+        </w:rPr>
+        <w:t>corresponds to</w:t>
+      </w:r>
+      <w:r>
+        <w:rPr>
+          <w:lang w:val="en-US"/>
+        </w:rPr>
+        <w:t xml:space="preserve"> a</w:t>
+      </w:r>
+      <w:r>
+        <w:rPr>
+          <w:lang w:val="en-US"/>
+        </w:rPr>
+        <w:t xml:space="preserve"> </w:t>
+      </w:r>
+      <w:r>
+        <w:rPr>
+          <w:lang w:val="en-US"/>
+        </w:rPr>
+        <w:t xml:space="preserve">pandas </w:t>
+      </w:r>
+      <w:r>
+        <w:rPr>
+          <w:lang w:val="en-US"/>
+        </w:rPr>
+        <w:t>DataFrame</w:t>
+      </w:r>
+      <w:r>
+        <w:rPr>
+          <w:lang w:val="en-US"/>
+        </w:rPr>
+        <w:t xml:space="preserve"> (one column)</w:t>
+      </w:r>
+      <w:r>
+        <w:rPr>
+          <w:lang w:val="en-US"/>
+        </w:rPr>
+        <w:t xml:space="preserve"> </w:t>
+      </w:r>
+      <w:r>
+        <w:rPr>
+          <w:lang w:val="en-US"/>
+        </w:rPr>
+        <w:t>with</w:t>
+      </w:r>
+      <w:r>
+        <w:rPr>
+          <w:lang w:val="en-US"/>
+        </w:rPr>
+        <w:t xml:space="preserve"> </w:t>
+      </w:r>
+      <w:r>
+        <w:rPr>
+          <w:lang w:val="en-US"/>
+        </w:rPr>
+        <w:t>its values</w:t>
+      </w:r>
+      <w:r>
+        <w:rPr>
+          <w:lang w:val="en-US"/>
+        </w:rPr>
+        <w:t xml:space="preserve"> which are equal to </w:t>
+      </w:r>
+      <w:r>
+        <w:rPr>
+          <w:lang w:val="en-US"/>
+        </w:rPr>
+        <w:t xml:space="preserve">the </w:t>
+      </w:r>
+      <w:r>
+        <w:rPr>
+          <w:lang w:val="en-US"/>
+        </w:rPr>
+        <w:t xml:space="preserve">energy losses </w:t>
+      </w:r>
+      <w:r>
+        <w:rPr>
+          <w:lang w:val="en-US"/>
+        </w:rPr>
+        <w:t xml:space="preserve">(Wh) </w:t>
+      </w:r>
+      <w:r>
+        <w:rPr>
+          <w:lang w:val="en-US"/>
+        </w:rPr>
+        <w:t>from the underperformance</w:t>
+      </w:r>
+      <w:r>
+        <w:rPr>
+          <w:lang w:val="en-US"/>
+        </w:rPr>
+        <w:t>.</w:t>
+      </w:r>
+      <w:r>
+        <w:rPr>
+          <w:lang w:val="en-US"/>
+        </w:rPr>
+        <w:t xml:space="preserve"> The column name should </w:t>
+      </w:r>
+      <w:r>
+        <w:rPr>
+          <w:lang w:val="en-US"/>
+        </w:rPr>
+        <w:t xml:space="preserve">be </w:t>
+      </w:r>
+      <w:r>
+        <w:rPr>
+          <w:lang w:val="en-US"/>
+        </w:rPr>
+        <w:t>“losses”.</w:t>
+      </w:r>
+      <w:r>
+        <w:rPr>
+          <w:lang w:val="en-US"/>
+        </w:rPr>
+        <w:br/>
+        <w:t>Each file should be named with the following convention with "n" your student number:</w:t>
+      </w:r>
+    </w:p>
+    <w:p>
+      <w:pPr>
+        <w:pStyle w:val="Paragraphedeliste"/>
+        <w:numPr>
+          <w:ilvl w:val="1"/>
+          <w:numId w:val="8"/>
+        </w:numPr>
+        <w:rPr>
+          <w:lang w:val="en-US"/>
+        </w:rPr>
+      </w:pPr>
+      <w:r>
+        <w:rPr>
+          <w:lang w:val="en-US"/>
+        </w:rPr>
+        <w:t>student_n_invshutdown.csv</w:t>
+      </w:r>
+    </w:p>
+    <w:p>
+      <w:pPr>
+        <w:pStyle w:val="Paragraphedeliste"/>
+        <w:numPr>
+          <w:ilvl w:val="1"/>
+          <w:numId w:val="8"/>
+        </w:numPr>
+        <w:rPr>
+          <w:lang w:val="en-US"/>
+        </w:rPr>
+      </w:pPr>
+      <w:r>
+        <w:rPr>
+          <w:lang w:val="en-US"/>
+        </w:rPr>
+        <w:t>student_n_invclip.csv</w:t>
+      </w:r>
+    </w:p>
+    <w:p>
+      <w:pPr>
+        <w:pStyle w:val="Paragraphedeliste"/>
+        <w:numPr>
+          <w:ilvl w:val="1"/>
+          <w:numId w:val="8"/>
+        </w:numPr>
+        <w:rPr>
+          <w:lang w:val="en-US"/>
+        </w:rPr>
+      </w:pPr>
+      <w:r>
+        <w:rPr>
+          <w:lang w:val="en-US"/>
+        </w:rPr>
+        <w:t>student_n_shading.csv</w:t>
+      </w:r>
+    </w:p>
+    <w:p>
+      <w:pPr>
+        <w:pStyle w:val="Paragraphedeliste"/>
+        <w:numPr>
+          <w:ilvl w:val="1"/>
+          <w:numId w:val="8"/>
+        </w:numPr>
+        <w:rPr>
+          <w:lang w:val="en-US"/>
+        </w:rPr>
+      </w:pPr>
+      <w:r>
+        <w:rPr>
+          <w:lang w:val="en-US"/>
+        </w:rPr>
+        <w:t>student_n_opencirc.csv</w:t>
+      </w:r>
+    </w:p>
+    <w:p>
+      <w:pPr>
+        <w:pStyle w:val="Paragraphedeliste"/>
+        <w:numPr>
+          <w:ilvl w:val="1"/>
+          <w:numId w:val="8"/>
+        </w:numPr>
+        <w:rPr>
+          <w:lang w:val="en-US"/>
+        </w:rPr>
+      </w:pPr>
+      <w:r>
+        <w:rPr>
+          <w:lang w:val="en-US"/>
+        </w:rPr>
+        <w:t>student_n_modulesc.csv</w:t>
+      </w:r>
+    </w:p>
+    <w:p>
+      <w:pPr>
+        <w:pStyle w:val="Paragraphedeliste"/>
+        <w:numPr>
+          <w:ilvl w:val="1"/>
+          <w:numId w:val="8"/>
+        </w:numPr>
+        <w:rPr>
+          <w:lang w:val="en-US"/>
+        </w:rPr>
+      </w:pPr>
+      <w:r>
+        <w:rPr>
+          <w:lang w:val="en-US"/>
+        </w:rPr>
+        <w:t>student_n_allfailures.csv</w:t>
+      </w:r>
+    </w:p>
+    <w:p>
+      <w:pPr>
         <w:ind w:left="708"/>
         <w:rPr>
           <w:lang w:val="en-US"/>
@@ -1549,25 +2498,25 @@
         <w:rPr>
           <w:lang w:val="en-US"/>
         </w:rPr>
-        <w:t xml:space="preserve">1 csv file for each </w:t>
-      </w:r>
-      <w:r>
-        <w:rPr>
-          <w:lang w:val="en-US"/>
-        </w:rPr>
-        <w:t xml:space="preserve">underperformance </w:t>
-      </w:r>
-      <w:r>
-        <w:rPr>
-          <w:lang w:val="en-US"/>
-        </w:rPr>
-        <w:t>which contains</w:t>
-      </w:r>
-      <w:r>
-        <w:rPr>
-          <w:lang w:val="en-US"/>
-        </w:rPr>
-        <w:t xml:space="preserve"> a</w:t>
+        <w:t xml:space="preserve">For the 6., the csv file should contain 5 columns, 1 </w:t>
+      </w:r>
+      <w:r>
+        <w:rPr>
+          <w:lang w:val="en-US"/>
+        </w:rPr>
+        <w:t xml:space="preserve">with the energy losses in Wh </w:t>
+      </w:r>
+      <w:r>
+        <w:rPr>
+          <w:lang w:val="en-US"/>
+        </w:rPr>
+        <w:t>for each underperformance</w:t>
+      </w:r>
+      <w:r>
+        <w:rPr>
+          <w:lang w:val="en-US"/>
+        </w:rPr>
+        <w:t>.</w:t>
       </w:r>
       <w:r>
         <w:rPr>
@@ -1575,114 +2524,24 @@
         </w:rPr>
         <w:t xml:space="preserve"> </w:t>
       </w:r>
-      <w:r>
-        <w:rPr>
-          <w:lang w:val="en-US"/>
-        </w:rPr>
-        <w:t xml:space="preserve">pandas </w:t>
-      </w:r>
-      <w:proofErr w:type="spellStart"/>
-      <w:r>
-        <w:rPr>
-          <w:lang w:val="en-US"/>
-        </w:rPr>
-        <w:t>DataFrame</w:t>
-      </w:r>
-      <w:proofErr w:type="spellEnd"/>
-      <w:r>
-        <w:rPr>
-          <w:lang w:val="en-US"/>
-        </w:rPr>
-        <w:t xml:space="preserve"> (one column)</w:t>
-      </w:r>
-      <w:r>
-        <w:rPr>
-          <w:lang w:val="en-US"/>
-        </w:rPr>
-        <w:t xml:space="preserve"> </w:t>
-      </w:r>
-      <w:r>
-        <w:rPr>
-          <w:lang w:val="en-US"/>
-        </w:rPr>
-        <w:t>with</w:t>
-      </w:r>
-      <w:r>
-        <w:rPr>
-          <w:lang w:val="en-US"/>
-        </w:rPr>
-        <w:t xml:space="preserve"> </w:t>
-      </w:r>
-      <w:r>
-        <w:rPr>
-          <w:lang w:val="en-US"/>
-        </w:rPr>
-        <w:t>its values</w:t>
-      </w:r>
-      <w:r>
-        <w:rPr>
-          <w:lang w:val="en-US"/>
-        </w:rPr>
-        <w:t xml:space="preserve"> </w:t>
-      </w:r>
-      <w:r>
-        <w:rPr>
-          <w:lang w:val="en-US"/>
-        </w:rPr>
-        <w:t>that corresponds to</w:t>
-      </w:r>
-      <w:r>
-        <w:rPr>
-          <w:lang w:val="en-US"/>
-        </w:rPr>
-        <w:t xml:space="preserve"> </w:t>
-      </w:r>
-      <w:r>
-        <w:rPr>
-          <w:lang w:val="en-US"/>
-        </w:rPr>
-        <w:t xml:space="preserve">the </w:t>
-      </w:r>
-      <w:r>
-        <w:rPr>
-          <w:lang w:val="en-US"/>
-        </w:rPr>
-        <w:t xml:space="preserve">energy losses </w:t>
-      </w:r>
-      <w:r>
-        <w:rPr>
-          <w:lang w:val="en-US"/>
-        </w:rPr>
-        <w:t>from the underperformance</w:t>
-      </w:r>
-      <w:r>
-        <w:rPr>
-          <w:lang w:val="en-US"/>
-        </w:rPr>
-        <w:t>.</w:t>
-      </w:r>
-    </w:p>
-    <w:p>
-      <w:pPr>
-        <w:ind w:left="708"/>
-        <w:rPr>
-          <w:lang w:val="en-US"/>
-        </w:rPr>
-      </w:pPr>
-      <w:r>
-        <w:rPr>
-          <w:lang w:val="en-US"/>
-        </w:rPr>
-        <w:t xml:space="preserve">For the 6., the csv file should contain 5 columns, 1 for each </w:t>
-      </w:r>
-      <w:proofErr w:type="spellStart"/>
-      <w:r>
-        <w:rPr>
-          <w:lang w:val="en-US"/>
-        </w:rPr>
-        <w:t>underperformance.s</w:t>
-      </w:r>
-      <w:proofErr w:type="spellEnd"/>
+    </w:p>
+    <w:p>
+      <w:pPr>
+        <w:rPr>
+          <w:rFonts w:asciiTheme="majorHAnsi" w:eastAsiaTheme="majorEastAsia" w:hAnsiTheme="majorHAnsi" w:cstheme="majorBidi"/>
+          <w:b/>
+          <w:color w:val="2F5496" w:themeColor="accent1" w:themeShade="BF"/>
+          <w:sz w:val="32"/>
+          <w:szCs w:val="32"/>
+          <w:lang w:val="en-US"/>
+        </w:rPr>
+      </w:pPr>
+      <w:r>
+        <w:rPr>
+          <w:lang w:val="en-US"/>
+        </w:rPr>
+        <w:br w:type="page"/>
+      </w:r>
     </w:p>
     <w:p>
       <w:pPr>
@@ -1695,6 +2554,7 @@
         <w:rPr>
           <w:lang w:val="en-US"/>
         </w:rPr>
+        <w:lastRenderedPageBreak/>
         <w:t>Grad</w:t>
       </w:r>
       <w:r>
@@ -2102,8 +2962,13 @@
         <w:rPr>
           <w:lang w:val="en-US"/>
         </w:rPr>
-        <w:lastRenderedPageBreak/>
-        <w:t>Accuracy of the estimation</w:t>
+        <w:t xml:space="preserve">Accuracy of the </w:t>
+      </w:r>
+      <w:r>
+        <w:rPr>
+          <w:lang w:val="en-US"/>
+        </w:rPr>
+        <w:t>energy loss estimation (Wh)</w:t>
       </w:r>
       <w:r>
         <w:rPr>
@@ -2252,7 +3117,39 @@
         <w:rPr>
           <w:lang w:val="en-US"/>
         </w:rPr>
-        <w:t>: All failure signals are combined together. Correctly dissociate them and estimate their energy losses.</w:t>
+        <w:t xml:space="preserve">: All failure signals are combined together. </w:t>
+      </w:r>
+    </w:p>
+    <w:p>
+      <w:pPr>
+        <w:pStyle w:val="Paragraphedeliste"/>
+        <w:rPr>
+          <w:lang w:val="en-US"/>
+        </w:rPr>
+      </w:pPr>
+      <w:r>
+        <w:rPr>
+          <w:lang w:val="en-US"/>
+        </w:rPr>
+        <w:t>D</w:t>
+      </w:r>
+      <w:r>
+        <w:rPr>
+          <w:lang w:val="en-US"/>
+        </w:rPr>
+        <w:t>issociate them and estimate their energy losses</w:t>
+      </w:r>
+      <w:r>
+        <w:rPr>
+          <w:lang w:val="en-US"/>
+        </w:rPr>
+        <w:t xml:space="preserve"> separately</w:t>
+      </w:r>
+      <w:r>
+        <w:rPr>
+          <w:lang w:val="en-US"/>
+        </w:rPr>
+        <w:t>, the following points will be assessed:</w:t>
       </w:r>
     </w:p>
     <w:p>
@@ -2319,18 +3216,6 @@
     </w:p>
     <w:p>
       <w:pPr>
-        <w:pStyle w:val="Paragraphedeliste"/>
-        <w:numPr>
-          <w:ilvl w:val="0"/>
-          <w:numId w:val="9"/>
-        </w:numPr>
-        <w:rPr>
-          <w:lang w:val="en-US"/>
-        </w:rPr>
-      </w:pPr>
-    </w:p>
-    <w:p>
-      <w:pPr>
         <w:pStyle w:val="Titre3"/>
         <w:rPr>
           <w:lang w:val="en-US"/>
@@ -2376,7 +3261,7 @@
         <w:rPr>
           <w:lang w:val="en-US"/>
         </w:rPr>
-        <w:t>Relevant data treatment on the inputs for estimations</w:t>
+        <w:t>Original approaches.</w:t>
       </w:r>
     </w:p>
     <w:p>
@@ -2556,39 +3441,7 @@
           <w:lang w:val="en-US"/>
         </w:rPr>
         <w:br/>
-        <w:t>filter = (</w:t>
-      </w:r>
-      <w:proofErr w:type="spellStart"/>
-      <w:r>
-        <w:rPr>
-          <w:color w:val="0070C0"/>
-          <w:lang w:val="en-US"/>
-        </w:rPr>
-        <w:t>ac_power</w:t>
-      </w:r>
-      <w:proofErr w:type="spellEnd"/>
-      <w:r>
-        <w:rPr>
-          <w:color w:val="0070C0"/>
-          <w:lang w:val="en-US"/>
-        </w:rPr>
-        <w:t xml:space="preserve"> / </w:t>
-      </w:r>
-      <w:proofErr w:type="spellStart"/>
-      <w:r>
-        <w:rPr>
-          <w:color w:val="0070C0"/>
-          <w:lang w:val="en-US"/>
-        </w:rPr>
-        <w:t>dc_power</w:t>
-      </w:r>
-      <w:proofErr w:type="spellEnd"/>
-      <w:r>
-        <w:rPr>
-          <w:color w:val="0070C0"/>
-          <w:lang w:val="en-US"/>
-        </w:rPr>
-        <w:t>) &lt; 0.6</w:t>
+        <w:t>filter = (ac_power / dc_power) &lt; 0.6</w:t>
       </w:r>
     </w:p>
     <w:p>
@@ -2600,21 +3453,12 @@
           <w:lang w:val="en-US"/>
         </w:rPr>
       </w:pPr>
-      <w:proofErr w:type="spellStart"/>
       <w:r>
         <w:rPr>
           <w:color w:val="0070C0"/>
           <w:lang w:val="en-US"/>
         </w:rPr>
-        <w:t>ac_power.loc</w:t>
-      </w:r>
-      <w:proofErr w:type="spellEnd"/>
-      <w:r>
-        <w:rPr>
-          <w:color w:val="0070C0"/>
-          <w:lang w:val="en-US"/>
-        </w:rPr>
-        <w:t>[filter]</w:t>
+        <w:t>ac_power.loc[filter]</w:t>
       </w:r>
     </w:p>
     <w:p>
@@ -2649,63 +3493,15 @@
           <w:lang w:val="en-US"/>
         </w:rPr>
         <w:br/>
-        <w:t xml:space="preserve">loss = </w:t>
-      </w:r>
-      <w:proofErr w:type="spellStart"/>
+        <w:t>loss = ac_power_estimated.loc[filter] - ac_power.loc[filter]</w:t>
+      </w:r>
       <w:r>
         <w:rPr>
           <w:color w:val="0070C0"/>
           <w:lang w:val="en-US"/>
         </w:rPr>
-        <w:t>ac_power_estimated.loc</w:t>
-      </w:r>
-      <w:proofErr w:type="spellEnd"/>
-      <w:r>
-        <w:rPr>
-          <w:color w:val="0070C0"/>
-          <w:lang w:val="en-US"/>
-        </w:rPr>
-        <w:t xml:space="preserve">[filter] - </w:t>
-      </w:r>
-      <w:proofErr w:type="spellStart"/>
-      <w:r>
-        <w:rPr>
-          <w:color w:val="0070C0"/>
-          <w:lang w:val="en-US"/>
-        </w:rPr>
-        <w:t>ac_power.loc</w:t>
-      </w:r>
-      <w:proofErr w:type="spellEnd"/>
-      <w:r>
-        <w:rPr>
-          <w:color w:val="0070C0"/>
-          <w:lang w:val="en-US"/>
-        </w:rPr>
-        <w:t>[filter]</w:t>
-      </w:r>
-      <w:r>
-        <w:rPr>
-          <w:color w:val="0070C0"/>
-          <w:lang w:val="en-US"/>
-        </w:rPr>
         <w:br/>
-        <w:t>print(</w:t>
-      </w:r>
-      <w:proofErr w:type="spellStart"/>
-      <w:r>
-        <w:rPr>
-          <w:color w:val="0070C0"/>
-          <w:lang w:val="en-US"/>
-        </w:rPr>
-        <w:t>loss.sum</w:t>
-      </w:r>
-      <w:proofErr w:type="spellEnd"/>
-      <w:r>
-        <w:rPr>
-          <w:color w:val="0070C0"/>
-          <w:lang w:val="en-US"/>
-        </w:rPr>
-        <w:t>())</w:t>
+        <w:t>print(loss.sum())</w:t>
       </w:r>
     </w:p>
     <w:p>
@@ -2725,6 +3521,56 @@
 </w:document>
 </file>
 
+<file path=word/endnotes.xml><?xml version="1.0" encoding="utf-8"?>
+<w:endnotes xmlns:wpc="http://schemas.microsoft.com/office/word/2010/wordprocessingCanvas" xmlns:cx="http://schemas.microsoft.com/office/drawing/2014/chartex" xmlns:cx1="http://schemas.microsoft.com/office/drawing/2015/9/8/chartex" xmlns:cx2="http://schemas.microsoft.com/office/drawing/2015/10/21/chartex" xmlns:cx3="http://schemas.microsoft.com/office/drawing/2016/5/9/chartex" xmlns:cx4="http://schemas.microsoft.com/office/drawing/2016/5/10/chartex" xmlns:cx5="http://schemas.microsoft.com/office/drawing/2016/5/11/chartex" xmlns:cx6="http://schemas.microsoft.com/office/drawing/2016/5/12/chartex" xmlns:cx7="http://schemas.microsoft.com/office/drawing/2016/5/13/chartex" xmlns:cx8="http://schemas.microsoft.com/office/drawing/2016/5/14/chartex" xmlns:mc="http://schemas.openxmlformats.org/markup-compatibility/2006" xmlns:aink="http://schemas.microsoft.com/office/drawing/2016/ink" xmlns:am3d="http://schemas.microsoft.com/office/drawing/2017/model3d" xmlns:o="urn:schemas-microsoft-com:office:office" xmlns:oel="http://schemas.microsoft.com/office/2019/extlst" xmlns:r="http://schemas.openxmlformats.org/officeDocument/2006/relationships" xmlns:m="http://schemas.openxmlformats.org/officeDocument/2006/math" xmlns:v="urn:schemas-microsoft-com:vml" xmlns:wp14="http://schemas.microsoft.com/office/word/2010/wordprocessingDrawing" xmlns:wp="http://schemas.openxmlformats.org/drawingml/2006/wordprocessingDrawing" xmlns:w10="urn:schemas-microsoft-com:office:word" xmlns:w="http://schemas.openxmlformats.org/wordprocessingml/2006/main" xmlns:w14="http://schemas.microsoft.com/office/word/2010/wordml" xmlns:w15="http://schemas.microsoft.com/office/word/2012/wordml" xmlns:w16cex="http://schemas.microsoft.com/office/word/2018/wordml/cex" xmlns:w16cid="http://schemas.microsoft.com/office/word/2016/wordml/cid" xmlns:w16="http://schemas.microsoft.com/office/word/2018/wordml" xmlns:w16sdtdh="http://schemas.microsoft.com/office/word/2020/wordml/sdtdatahash" xmlns:w16se="http://schemas.microsoft.com/office/word/2015/wordml/symex" xmlns:wpg="http://schemas.microsoft.com/office/word/2010/wordprocessingGroup" xmlns:wpi="http://schemas.microsoft.com/office/word/2010/wordprocessingInk" xmlns:wne="http://schemas.microsoft.com/office/word/2006/wordml" xmlns:wps="http://schemas.microsoft.com/office/word/2010/wordprocessingShape" mc:Ignorable="w14 w15 w16se w16cid w16 w16cex w16sdtdh wp14">
+  <w:endnote w:type="separator" w:id="-1">
+    <w:p>
+      <w:pPr>
+        <w:spacing w:after="0" w:line="240" w:lineRule="auto"/>
+      </w:pPr>
+      <w:r>
+        <w:separator/>
+      </w:r>
+    </w:p>
+  </w:endnote>
+  <w:endnote w:type="continuationSeparator" w:id="0">
+    <w:p>
+      <w:pPr>
+        <w:spacing w:after="0" w:line="240" w:lineRule="auto"/>
+      </w:pPr>
+      <w:r>
+        <w:continuationSeparator/>
+      </w:r>
+    </w:p>
+  </w:endnote>
+</w:endnotes>
+</file>
+
+<file path=word/footnotes.xml><?xml version="1.0" encoding="utf-8"?>
+<w:footnotes xmlns:wpc="http://schemas.microsoft.com/office/word/2010/wordprocessingCanvas" xmlns:cx="http://schemas.microsoft.com/office/drawing/2014/chartex" xmlns:cx1="http://schemas.microsoft.com/office/drawing/2015/9/8/chartex" xmlns:cx2="http://schemas.microsoft.com/office/drawing/2015/10/21/chartex" xmlns:cx3="http://schemas.microsoft.com/office/drawing/2016/5/9/chartex" xmlns:cx4="http://schemas.microsoft.com/office/drawing/2016/5/10/chartex" xmlns:cx5="http://schemas.microsoft.com/office/drawing/2016/5/11/chartex" xmlns:cx6="http://schemas.microsoft.com/office/drawing/2016/5/12/chartex" xmlns:cx7="http://schemas.microsoft.com/office/drawing/2016/5/13/chartex" xmlns:cx8="http://schemas.microsoft.com/office/drawing/2016/5/14/chartex" xmlns:mc="http://schemas.openxmlformats.org/markup-compatibility/2006" xmlns:aink="http://schemas.microsoft.com/office/drawing/2016/ink" xmlns:am3d="http://schemas.microsoft.com/office/drawing/2017/model3d" xmlns:o="urn:schemas-microsoft-com:office:office" xmlns:oel="http://schemas.microsoft.com/office/2019/extlst" xmlns:r="http://schemas.openxmlformats.org/officeDocument/2006/relationships" xmlns:m="http://schemas.openxmlformats.org/officeDocument/2006/math" xmlns:v="urn:schemas-microsoft-com:vml" xmlns:wp14="http://schemas.microsoft.com/office/word/2010/wordprocessingDrawing" xmlns:wp="http://schemas.openxmlformats.org/drawingml/2006/wordprocessingDrawing" xmlns:w10="urn:schemas-microsoft-com:office:word" xmlns:w="http://schemas.openxmlformats.org/wordprocessingml/2006/main" xmlns:w14="http://schemas.microsoft.com/office/word/2010/wordml" xmlns:w15="http://schemas.microsoft.com/office/word/2012/wordml" xmlns:w16cex="http://schemas.microsoft.com/office/word/2018/wordml/cex" xmlns:w16cid="http://schemas.microsoft.com/office/word/2016/wordml/cid" xmlns:w16="http://schemas.microsoft.com/office/word/2018/wordml" xmlns:w16sdtdh="http://schemas.microsoft.com/office/word/2020/wordml/sdtdatahash" xmlns:w16se="http://schemas.microsoft.com/office/word/2015/wordml/symex" xmlns:wpg="http://schemas.microsoft.com/office/word/2010/wordprocessingGroup" xmlns:wpi="http://schemas.microsoft.com/office/word/2010/wordprocessingInk" xmlns:wne="http://schemas.microsoft.com/office/word/2006/wordml" xmlns:wps="http://schemas.microsoft.com/office/word/2010/wordprocessingShape" mc:Ignorable="w14 w15 w16se w16cid w16 w16cex w16sdtdh wp14">
+  <w:footnote w:type="separator" w:id="-1">
+    <w:p>
+      <w:pPr>
+        <w:spacing w:after="0" w:line="240" w:lineRule="auto"/>
+      </w:pPr>
+      <w:r>
+        <w:separator/>
+      </w:r>
+    </w:p>
+  </w:footnote>
+  <w:footnote w:type="continuationSeparator" w:id="0">
+    <w:p>
+      <w:pPr>
+        <w:spacing w:after="0" w:line="240" w:lineRule="auto"/>
+      </w:pPr>
+      <w:r>
+        <w:continuationSeparator/>
+      </w:r>
+    </w:p>
+  </w:footnote>
+</w:footnotes>
+</file>
+
 <file path=word/numbering.xml><?xml version="1.0" encoding="utf-8"?>
 <w:numbering xmlns:wpc="http://schemas.microsoft.com/office/word/2010/wordprocessingCanvas" xmlns:cx="http://schemas.microsoft.com/office/drawing/2014/chartex" xmlns:cx1="http://schemas.microsoft.com/office/drawing/2015/9/8/chartex" xmlns:cx2="http://schemas.microsoft.com/office/drawing/2015/10/21/chartex" xmlns:cx3="http://schemas.microsoft.com/office/drawing/2016/5/9/chartex" xmlns:cx4="http://schemas.microsoft.com/office/drawing/2016/5/10/chartex" xmlns:cx5="http://schemas.microsoft.com/office/drawing/2016/5/11/chartex" xmlns:cx6="http://schemas.microsoft.com/office/drawing/2016/5/12/chartex" xmlns:cx7="http://schemas.microsoft.com/office/drawing/2016/5/13/chartex" xmlns:cx8="http://schemas.microsoft.com/office/drawing/2016/5/14/chartex" xmlns:mc="http://schemas.openxmlformats.org/markup-compatibility/2006" xmlns:aink="http://schemas.microsoft.com/office/drawing/2016/ink" xmlns:am3d="http://schemas.microsoft.com/office/drawing/2017/model3d" xmlns:o="urn:schemas-microsoft-com:office:office" xmlns:oel="http://schemas.microsoft.com/office/2019/extlst" xmlns:r="http://schemas.openxmlformats.org/officeDocument/2006/relationships" xmlns:m="http://schemas.openxmlformats.org/officeDocument/2006/math" xmlns:v="urn:schemas-microsoft-com:vml" xmlns:wp14="http://schemas.microsoft.com/office/word/2010/wordprocessingDrawing" xmlns:wp="http://schemas.openxmlformats.org/drawingml/2006/wordprocessingDrawing" xmlns:w10="urn:schemas-microsoft-com:office:word" xmlns:w="http://schemas.openxmlformats.org/wordprocessingml/2006/main" xmlns:w14="http://schemas.microsoft.com/office/word/2010/wordml" xmlns:w15="http://schemas.microsoft.com/office/word/2012/wordml" xmlns:w16cex="http://schemas.microsoft.com/office/word/2018/wordml/cex" xmlns:w16cid="http://schemas.microsoft.com/office/word/2016/wordml/cid" xmlns:w16="http://schemas.microsoft.com/office/word/2018/wordml" xmlns:w16sdtdh="http://schemas.microsoft.com/office/word/2020/wordml/sdtdatahash" xmlns:w16se="http://schemas.microsoft.com/office/word/2015/wordml/symex" xmlns:wpg="http://schemas.microsoft.com/office/word/2010/wordprocessingGroup" xmlns:wpi="http://schemas.microsoft.com/office/word/2010/wordprocessingInk" xmlns:wne="http://schemas.microsoft.com/office/word/2006/wordml" xmlns:wps="http://schemas.microsoft.com/office/word/2010/wordprocessingShape" mc:Ignorable="w14 w15 w16se w16cid w16 w16cex w16sdtdh wp14">
   <w:abstractNum w:abstractNumId="0" w15:restartNumberingAfterBreak="0">
@@ -3067,7 +3913,7 @@
   <w:abstractNum w:abstractNumId="3" w15:restartNumberingAfterBreak="0">
     <w:nsid w:val="2D8502B1"/>
     <w:multiLevelType w:val="hybridMultilevel"/>
-    <w:tmpl w:val="5C00C306"/>
+    <w:tmpl w:val="C32E5980"/>
     <w:lvl w:ilvl="0" w:tplc="04090001">
       <w:start w:val="1"/>
       <w:numFmt w:val="bullet"/>
@@ -3080,14 +3926,17 @@
         <w:rFonts w:ascii="Symbol" w:hAnsi="Symbol" w:hint="default"/>
       </w:rPr>
     </w:lvl>
-    <w:lvl w:ilvl="1" w:tplc="FFFFFFFF">
-      <w:start w:val="1"/>
-      <w:numFmt w:val="lowerLetter"/>
-      <w:lvlText w:val="%2."/>
+    <w:lvl w:ilvl="1" w:tplc="040C0003">
+      <w:start w:val="1"/>
+      <w:numFmt w:val="bullet"/>
+      <w:lvlText w:val="o"/>
       <w:lvlJc w:val="left"/>
       <w:pPr>
         <w:ind w:left="1080" w:hanging="360"/>
       </w:pPr>
+      <w:rPr>
+        <w:rFonts w:ascii="Courier New" w:hAnsi="Courier New" w:cs="Courier New" w:hint="default"/>
+      </w:rPr>
     </w:lvl>
     <w:lvl w:ilvl="2" w:tplc="FFFFFFFF">
       <w:start w:val="1"/>
@@ -3172,7 +4021,7 @@
         <w:rFonts w:ascii="Calibri" w:eastAsiaTheme="minorHAnsi" w:hAnsi="Calibri" w:cs="Calibri" w:hint="default"/>
       </w:rPr>
     </w:lvl>
-    <w:lvl w:ilvl="1" w:tplc="04090003" w:tentative="1">
+    <w:lvl w:ilvl="1" w:tplc="04090003">
       <w:start w:val="1"/>
       <w:numFmt w:val="bullet"/>
       <w:lvlText w:val="o"/>
@@ -4696,6 +5545,73 @@
       </w:tblBorders>
     </w:tblPr>
   </w:style>
+  <w:style w:type="character" w:styleId="Lienhypertexte">
+    <w:name w:val="Hyperlink"/>
+    <w:basedOn w:val="Policepardfaut"/>
+    <w:uiPriority w:val="99"/>
+    <w:unhideWhenUsed/>
+    <w:rsid w:val="004D2E6A"/>
+    <w:rPr>
+      <w:color w:val="0563C1" w:themeColor="hyperlink"/>
+      <w:u w:val="single"/>
+    </w:rPr>
+  </w:style>
+  <w:style w:type="character" w:styleId="Mentionnonrsolue">
+    <w:name w:val="Unresolved Mention"/>
+    <w:basedOn w:val="Policepardfaut"/>
+    <w:uiPriority w:val="99"/>
+    <w:semiHidden/>
+    <w:unhideWhenUsed/>
+    <w:rsid w:val="004D2E6A"/>
+    <w:rPr>
+      <w:color w:val="605E5C"/>
+      <w:shd w:val="clear" w:color="auto" w:fill="E1DFDD"/>
+    </w:rPr>
+  </w:style>
+  <w:style w:type="paragraph" w:styleId="En-tte">
+    <w:name w:val="header"/>
+    <w:basedOn w:val="Normal"/>
+    <w:link w:val="En-tteCar"/>
+    <w:uiPriority w:val="99"/>
+    <w:unhideWhenUsed/>
+    <w:rsid w:val="00A00690"/>
+    <w:pPr>
+      <w:tabs>
+        <w:tab w:val="center" w:pos="4703"/>
+        <w:tab w:val="right" w:pos="9406"/>
+      </w:tabs>
+      <w:spacing w:after="0" w:line="240" w:lineRule="auto"/>
+    </w:pPr>
+  </w:style>
+  <w:style w:type="character" w:customStyle="1" w:styleId="En-tteCar">
+    <w:name w:val="En-tête Car"/>
+    <w:basedOn w:val="Policepardfaut"/>
+    <w:link w:val="En-tte"/>
+    <w:uiPriority w:val="99"/>
+    <w:rsid w:val="00A00690"/>
+  </w:style>
+  <w:style w:type="paragraph" w:styleId="Pieddepage">
+    <w:name w:val="footer"/>
+    <w:basedOn w:val="Normal"/>
+    <w:link w:val="PieddepageCar"/>
+    <w:uiPriority w:val="99"/>
+    <w:unhideWhenUsed/>
+    <w:rsid w:val="00A00690"/>
+    <w:pPr>
+      <w:tabs>
+        <w:tab w:val="center" w:pos="4703"/>
+        <w:tab w:val="right" w:pos="9406"/>
+      </w:tabs>
+      <w:spacing w:after="0" w:line="240" w:lineRule="auto"/>
+    </w:pPr>
+  </w:style>
+  <w:style w:type="character" w:customStyle="1" w:styleId="PieddepageCar">
+    <w:name w:val="Pied de page Car"/>
+    <w:basedOn w:val="Policepardfaut"/>
+    <w:link w:val="Pieddepage"/>
+    <w:uiPriority w:val="99"/>
+    <w:rsid w:val="00A00690"/>
+  </w:style>
 </w:styles>
 </file>
 
@@ -4961,26 +5877,6 @@
 </file>
 
 <file path=customXml/item1.xml><?xml version="1.0" encoding="utf-8"?>
-<p:properties xmlns:p="http://schemas.microsoft.com/office/2006/metadata/properties" xmlns:xsi="http://www.w3.org/2001/XMLSchema-instance" xmlns:pc="http://schemas.microsoft.com/office/infopath/2007/PartnerControls">
-  <documentManagement>
-    <lcf76f155ced4ddcb4097134ff3c332f xmlns="4c2def87-6459-45fe-82b8-2c44ad774fe7">
-      <Terms xmlns="http://schemas.microsoft.com/office/infopath/2007/PartnerControls"/>
-    </lcf76f155ced4ddcb4097134ff3c332f>
-    <TaxCatchAll xmlns="284c3d22-818e-4cb3-91ed-c315e7cac822" xsi:nil="true"/>
-  </documentManagement>
-</p:properties>
-</file>
-
-<file path=customXml/item2.xml><?xml version="1.0" encoding="utf-8"?>
-<?mso-contentType ?>
-<FormTemplates xmlns="http://schemas.microsoft.com/sharepoint/v3/contenttype/forms">
-  <Display>DocumentLibraryForm</Display>
-  <Edit>DocumentLibraryForm</Edit>
-  <New>DocumentLibraryForm</New>
-</FormTemplates>
-</file>
-
-<file path=customXml/item3.xml><?xml version="1.0" encoding="utf-8"?>
 <ct:contentTypeSchema xmlns:ct="http://schemas.microsoft.com/office/2006/metadata/contentType" xmlns:ma="http://schemas.microsoft.com/office/2006/metadata/properties/metaAttributes" ct:_="" ma:_="" ma:contentTypeName="Document" ma:contentTypeID="0x01010041F95B9FA815364FBC35CFCC50A6DF2E" ma:contentTypeVersion="14" ma:contentTypeDescription="Create a new document." ma:contentTypeScope="" ma:versionID="79a45fa4d5681b63d051de39515cb8e3">
   <xsd:schema xmlns:xsd="http://www.w3.org/2001/XMLSchema" xmlns:xs="http://www.w3.org/2001/XMLSchema" xmlns:p="http://schemas.microsoft.com/office/2006/metadata/properties" xmlns:ns2="4c2def87-6459-45fe-82b8-2c44ad774fe7" xmlns:ns3="284c3d22-818e-4cb3-91ed-c315e7cac822" targetNamespace="http://schemas.microsoft.com/office/2006/metadata/properties" ma:root="true" ma:fieldsID="8d96ec500039b56ee849b1547a40a351" ns2:_="" ns3:_="">
     <xsd:import namespace="4c2def87-6459-45fe-82b8-2c44ad774fe7"/>
@@ -5209,26 +6105,27 @@
 </ct:contentTypeSchema>
 </file>
 
-<file path=customXml/itemProps1.xml><?xml version="1.0" encoding="utf-8"?>
-<ds:datastoreItem xmlns:ds="http://schemas.openxmlformats.org/officeDocument/2006/customXml" ds:itemID="{E42C1D0A-AB7A-4CEC-AAFC-BD1FC60455DC}">
-  <ds:schemaRefs>
-    <ds:schemaRef ds:uri="http://schemas.microsoft.com/office/2006/metadata/properties"/>
-    <ds:schemaRef ds:uri="http://schemas.microsoft.com/office/infopath/2007/PartnerControls"/>
-    <ds:schemaRef ds:uri="4c2def87-6459-45fe-82b8-2c44ad774fe7"/>
-    <ds:schemaRef ds:uri="284c3d22-818e-4cb3-91ed-c315e7cac822"/>
-  </ds:schemaRefs>
-</ds:datastoreItem>
+<file path=customXml/item2.xml><?xml version="1.0" encoding="utf-8"?>
+<p:properties xmlns:p="http://schemas.microsoft.com/office/2006/metadata/properties" xmlns:xsi="http://www.w3.org/2001/XMLSchema-instance" xmlns:pc="http://schemas.microsoft.com/office/infopath/2007/PartnerControls">
+  <documentManagement>
+    <lcf76f155ced4ddcb4097134ff3c332f xmlns="4c2def87-6459-45fe-82b8-2c44ad774fe7">
+      <Terms xmlns="http://schemas.microsoft.com/office/infopath/2007/PartnerControls"/>
+    </lcf76f155ced4ddcb4097134ff3c332f>
+    <TaxCatchAll xmlns="284c3d22-818e-4cb3-91ed-c315e7cac822" xsi:nil="true"/>
+  </documentManagement>
+</p:properties>
 </file>
 
-<file path=customXml/itemProps2.xml><?xml version="1.0" encoding="utf-8"?>
-<ds:datastoreItem xmlns:ds="http://schemas.openxmlformats.org/officeDocument/2006/customXml" ds:itemID="{5EEABD1F-5C20-4F5F-A2F9-6EF717F24F8D}">
-  <ds:schemaRefs>
-    <ds:schemaRef ds:uri="http://schemas.microsoft.com/sharepoint/v3/contenttype/forms"/>
-  </ds:schemaRefs>
-</ds:datastoreItem>
+<file path=customXml/item3.xml><?xml version="1.0" encoding="utf-8"?>
+<?mso-contentType ?>
+<FormTemplates xmlns="http://schemas.microsoft.com/sharepoint/v3/contenttype/forms">
+  <Display>DocumentLibraryForm</Display>
+  <Edit>DocumentLibraryForm</Edit>
+  <New>DocumentLibraryForm</New>
+</FormTemplates>
 </file>
 
-<file path=customXml/itemProps3.xml><?xml version="1.0" encoding="utf-8"?>
+<file path=customXml/itemProps1.xml><?xml version="1.0" encoding="utf-8"?>
 <ds:datastoreItem xmlns:ds="http://schemas.openxmlformats.org/officeDocument/2006/customXml" ds:itemID="{B1743D70-F19B-4164-9E11-B08560EBC6F3}">
   <ds:schemaRefs>
     <ds:schemaRef ds:uri="http://schemas.microsoft.com/office/2006/metadata/contentType"/>
@@ -5245,4 +6142,23 @@
     <ds:schemaRef ds:uri="http://schemas.microsoft.com/internal/obd"/>
   </ds:schemaRefs>
 </ds:datastoreItem>
+</file>
+
+<file path=customXml/itemProps2.xml><?xml version="1.0" encoding="utf-8"?>
+<ds:datastoreItem xmlns:ds="http://schemas.openxmlformats.org/officeDocument/2006/customXml" ds:itemID="{E42C1D0A-AB7A-4CEC-AAFC-BD1FC60455DC}">
+  <ds:schemaRefs>
+    <ds:schemaRef ds:uri="http://schemas.microsoft.com/office/2006/metadata/properties"/>
+    <ds:schemaRef ds:uri="http://schemas.microsoft.com/office/infopath/2007/PartnerControls"/>
+    <ds:schemaRef ds:uri="4c2def87-6459-45fe-82b8-2c44ad774fe7"/>
+    <ds:schemaRef ds:uri="284c3d22-818e-4cb3-91ed-c315e7cac822"/>
+  </ds:schemaRefs>
+</ds:datastoreItem>
+</file>
+
+<file path=customXml/itemProps3.xml><?xml version="1.0" encoding="utf-8"?>
+<ds:datastoreItem xmlns:ds="http://schemas.openxmlformats.org/officeDocument/2006/customXml" ds:itemID="{5EEABD1F-5C20-4F5F-A2F9-6EF717F24F8D}">
+  <ds:schemaRefs>
+    <ds:schemaRef ds:uri="http://schemas.microsoft.com/sharepoint/v3/contenttype/forms"/>
+  </ds:schemaRefs>
+</ds:datastoreItem>
 </file>
</xml_diff>

<commit_message>
Slides + project instructions
</commit_message>
<xml_diff>
--- a/slides/2024/project_instructions.docx
+++ b/slides/2024/project_instructions.docx
@@ -239,21 +239,7 @@
         <w:rPr>
           <w:lang w:val="en-US"/>
         </w:rPr>
-        <w:t xml:space="preserve">POA irradiance, module temperature, </w:t>
-      </w:r>
-      <w:proofErr w:type="gramStart"/>
-      <w:r>
-        <w:rPr>
-          <w:lang w:val="en-US"/>
-        </w:rPr>
-        <w:t>DC</w:t>
-      </w:r>
-      <w:proofErr w:type="gramEnd"/>
-      <w:r>
-        <w:rPr>
-          <w:lang w:val="en-US"/>
-        </w:rPr>
-        <w:t xml:space="preserve"> and AC power from</w:t>
+        <w:t>POA irradiance, module temperature, DC and AC power from</w:t>
       </w:r>
       <w:r>
         <w:rPr>
@@ -394,26 +380,13 @@
           <w:lang w:val="en-US"/>
         </w:rPr>
         <w:tab/>
-      </w:r>
-      <w:proofErr w:type="gramStart"/>
-      <w:r>
-        <w:rPr>
-          <w:lang w:val="en-US"/>
-        </w:rPr>
         <w:t xml:space="preserve">If </w:t>
       </w:r>
       <w:r>
         <w:rPr>
           <w:lang w:val="en-US"/>
         </w:rPr>
-        <w:t xml:space="preserve"> late</w:t>
-      </w:r>
-      <w:proofErr w:type="gramEnd"/>
-      <w:r>
-        <w:rPr>
-          <w:lang w:val="en-US"/>
-        </w:rPr>
-        <w:t xml:space="preserve"> (less than </w:t>
+        <w:t xml:space="preserve"> late (less than </w:t>
       </w:r>
       <w:r>
         <w:rPr>
@@ -564,21 +537,7 @@
         <w:rPr>
           <w:lang w:val="en-US"/>
         </w:rPr>
-        <w:t xml:space="preserve">One </w:t>
-      </w:r>
-      <w:proofErr w:type="spellStart"/>
-      <w:r>
-        <w:rPr>
-          <w:lang w:val="en-US"/>
-        </w:rPr>
-        <w:t>jupyter</w:t>
-      </w:r>
-      <w:proofErr w:type="spellEnd"/>
-      <w:r>
-        <w:rPr>
-          <w:lang w:val="en-US"/>
-        </w:rPr>
-        <w:t xml:space="preserve"> notebook</w:t>
+        <w:t>One jupyter notebook</w:t>
       </w:r>
       <w:r>
         <w:rPr>
@@ -620,21 +579,7 @@
         <w:rPr>
           <w:lang w:val="en-US"/>
         </w:rPr>
-        <w:t xml:space="preserve"> with </w:t>
-      </w:r>
-      <w:proofErr w:type="spellStart"/>
-      <w:r>
-        <w:rPr>
-          <w:lang w:val="en-US"/>
-        </w:rPr>
-        <w:t>DateTime</w:t>
-      </w:r>
-      <w:proofErr w:type="spellEnd"/>
-      <w:r>
-        <w:rPr>
-          <w:lang w:val="en-US"/>
-        </w:rPr>
-        <w:t xml:space="preserve"> index starting from the 01/07/2020 up to the 01/01/2022 (excluded)</w:t>
+        <w:t xml:space="preserve"> with DateTime index starting from the 01/07/2020 up to the 01/01/2022 (excluded)</w:t>
       </w:r>
     </w:p>
     <w:p>
@@ -752,70 +697,26 @@
         <w:rPr>
           <w:lang w:val="en-US"/>
         </w:rPr>
-        <w:t xml:space="preserve">it is </w:t>
-      </w:r>
-      <w:proofErr w:type="gramStart"/>
-      <w:r>
-        <w:rPr>
-          <w:lang w:val="en-US"/>
-        </w:rPr>
-        <w:t>received</w:t>
-      </w:r>
-      <w:r>
-        <w:rPr>
-          <w:lang w:val="en-US"/>
-        </w:rPr>
-        <w:t xml:space="preserve"> !</w:t>
-      </w:r>
-      <w:proofErr w:type="gramEnd"/>
-      <w:r>
-        <w:rPr>
-          <w:lang w:val="en-US"/>
-        </w:rPr>
-        <w:t>)</w:t>
-      </w:r>
-    </w:p>
-    <w:p>
-      <w:pPr>
-        <w:rPr>
-          <w:lang w:val="en-US"/>
-        </w:rPr>
-      </w:pPr>
-      <w:r>
-        <w:rPr>
-          <w:lang w:val="en-US"/>
-        </w:rPr>
-        <w:t xml:space="preserve">You can export a </w:t>
-      </w:r>
-      <w:proofErr w:type="spellStart"/>
-      <w:proofErr w:type="gramStart"/>
-      <w:r>
-        <w:rPr>
-          <w:lang w:val="en-US"/>
-        </w:rPr>
-        <w:t>pd.DataFrame</w:t>
-      </w:r>
-      <w:proofErr w:type="spellEnd"/>
-      <w:proofErr w:type="gramEnd"/>
-      <w:r>
-        <w:rPr>
-          <w:lang w:val="en-US"/>
-        </w:rPr>
-        <w:t xml:space="preserve"> into csv files with the “</w:t>
-      </w:r>
-      <w:proofErr w:type="spellStart"/>
-      <w:r>
-        <w:rPr>
-          <w:lang w:val="en-US"/>
-        </w:rPr>
-        <w:t>to_csv</w:t>
-      </w:r>
-      <w:proofErr w:type="spellEnd"/>
-      <w:r>
-        <w:rPr>
-          <w:lang w:val="en-US"/>
-        </w:rPr>
-        <w:t xml:space="preserve">()” command. </w:t>
+        <w:t>it is received</w:t>
+      </w:r>
+      <w:r>
+        <w:rPr>
+          <w:lang w:val="en-US"/>
+        </w:rPr>
+        <w:t xml:space="preserve"> !)</w:t>
+      </w:r>
+    </w:p>
+    <w:p>
+      <w:pPr>
+        <w:rPr>
+          <w:lang w:val="en-US"/>
+        </w:rPr>
+      </w:pPr>
+      <w:r>
+        <w:rPr>
+          <w:lang w:val="en-US"/>
+        </w:rPr>
+        <w:t xml:space="preserve">You can export a pd.DataFrame into csv files with the “to_csv()” command. </w:t>
       </w:r>
     </w:p>
     <w:p>
@@ -916,8 +817,6 @@
         </w:rPr>
         <w:t>“</w:t>
       </w:r>
-      <w:proofErr w:type="spellStart"/>
-      <w:proofErr w:type="gramStart"/>
       <w:r>
         <w:rPr>
           <w:lang w:val="en-US"/>
@@ -928,14 +827,7 @@
         <w:rPr>
           <w:lang w:val="en-US"/>
         </w:rPr>
-        <w:t>nput</w:t>
-      </w:r>
-      <w:proofErr w:type="gramEnd"/>
-      <w:r>
-        <w:rPr>
-          <w:lang w:val="en-US"/>
-        </w:rPr>
-        <w:t>_</w:t>
+        <w:t>nput_</w:t>
       </w:r>
       <w:r>
         <w:rPr>
@@ -943,7 +835,6 @@
         </w:rPr>
         <w:t>data</w:t>
       </w:r>
-      <w:proofErr w:type="spellEnd"/>
       <w:r>
         <w:rPr>
           <w:lang w:val="en-US"/>
@@ -990,35 +881,7 @@
         <w:rPr>
           <w:lang w:val="en-US"/>
         </w:rPr>
-        <w:t xml:space="preserve"> irradiance data, air temperature, </w:t>
-      </w:r>
-      <w:proofErr w:type="spellStart"/>
-      <w:r>
-        <w:rPr>
-          <w:lang w:val="en-US"/>
-        </w:rPr>
-        <w:t>wind_speed</w:t>
-      </w:r>
-      <w:proofErr w:type="spellEnd"/>
-      <w:r>
-        <w:rPr>
-          <w:lang w:val="en-US"/>
-        </w:rPr>
-        <w:t xml:space="preserve"> and </w:t>
-      </w:r>
-      <w:proofErr w:type="spellStart"/>
-      <w:r>
-        <w:rPr>
-          <w:lang w:val="en-US"/>
-        </w:rPr>
-        <w:t>sun_path</w:t>
-      </w:r>
-      <w:proofErr w:type="spellEnd"/>
-      <w:r>
-        <w:rPr>
-          <w:lang w:val="en-US"/>
-        </w:rPr>
-        <w:t>.</w:t>
+        <w:t xml:space="preserve"> irradiance data, air temperature, wind_speed and sun_path.</w:t>
       </w:r>
     </w:p>
     <w:p>
@@ -1038,22 +901,12 @@
         </w:rPr>
         <w:t>“</w:t>
       </w:r>
-      <w:proofErr w:type="spellStart"/>
-      <w:proofErr w:type="gramStart"/>
-      <w:r>
-        <w:rPr>
-          <w:lang w:val="en-US"/>
-        </w:rPr>
-        <w:t>pv</w:t>
-      </w:r>
-      <w:proofErr w:type="gramEnd"/>
-      <w:r>
-        <w:rPr>
-          <w:lang w:val="en-US"/>
-        </w:rPr>
-        <w:t>_data</w:t>
-      </w:r>
-      <w:proofErr w:type="spellEnd"/>
+      <w:r>
+        <w:rPr>
+          <w:lang w:val="en-US"/>
+        </w:rPr>
+        <w:t>pv_data</w:t>
+      </w:r>
       <w:r>
         <w:rPr>
           <w:lang w:val="en-US"/>
@@ -1100,29 +953,7 @@
         <w:rPr>
           <w:lang w:val="en-US"/>
         </w:rPr>
-        <w:t>“</w:t>
-      </w:r>
-      <w:proofErr w:type="spellStart"/>
-      <w:proofErr w:type="gramStart"/>
-      <w:r>
-        <w:rPr>
-          <w:lang w:val="en-US"/>
-        </w:rPr>
-        <w:t>pv</w:t>
-      </w:r>
-      <w:proofErr w:type="gramEnd"/>
-      <w:r>
-        <w:rPr>
-          <w:lang w:val="en-US"/>
-        </w:rPr>
-        <w:t>_data_invf</w:t>
-      </w:r>
-      <w:proofErr w:type="spellEnd"/>
-      <w:r>
-        <w:rPr>
-          <w:lang w:val="en-US"/>
-        </w:rPr>
-        <w:t>”</w:t>
+        <w:t>“pv_data_invf”</w:t>
       </w:r>
       <w:r>
         <w:rPr>
@@ -1164,29 +995,7 @@
         <w:rPr>
           <w:lang w:val="en-US"/>
         </w:rPr>
-        <w:t>“</w:t>
-      </w:r>
-      <w:proofErr w:type="spellStart"/>
-      <w:proofErr w:type="gramStart"/>
-      <w:r>
-        <w:rPr>
-          <w:lang w:val="en-US"/>
-        </w:rPr>
-        <w:t>pv</w:t>
-      </w:r>
-      <w:proofErr w:type="gramEnd"/>
-      <w:r>
-        <w:rPr>
-          <w:lang w:val="en-US"/>
-        </w:rPr>
-        <w:t>_data_clp</w:t>
-      </w:r>
-      <w:proofErr w:type="spellEnd"/>
-      <w:r>
-        <w:rPr>
-          <w:lang w:val="en-US"/>
-        </w:rPr>
-        <w:t>”: Data which includes the inverter clipping effect.</w:t>
+        <w:t>“pv_data_clp”: Data which includes the inverter clipping effect.</w:t>
       </w:r>
     </w:p>
     <w:p>
@@ -1204,29 +1013,7 @@
         <w:rPr>
           <w:lang w:val="en-US"/>
         </w:rPr>
-        <w:t>“</w:t>
-      </w:r>
-      <w:proofErr w:type="spellStart"/>
-      <w:proofErr w:type="gramStart"/>
-      <w:r>
-        <w:rPr>
-          <w:lang w:val="en-US"/>
-        </w:rPr>
-        <w:t>pv</w:t>
-      </w:r>
-      <w:proofErr w:type="gramEnd"/>
-      <w:r>
-        <w:rPr>
-          <w:lang w:val="en-US"/>
-        </w:rPr>
-        <w:t>_data_sd</w:t>
-      </w:r>
-      <w:proofErr w:type="spellEnd"/>
-      <w:r>
-        <w:rPr>
-          <w:lang w:val="en-US"/>
-        </w:rPr>
-        <w:t>”: Data which includes the shading effect.</w:t>
+        <w:t>“pv_data_sd”: Data which includes the shading effect.</w:t>
       </w:r>
     </w:p>
     <w:p>
@@ -1244,29 +1031,7 @@
         <w:rPr>
           <w:lang w:val="en-US"/>
         </w:rPr>
-        <w:t>“</w:t>
-      </w:r>
-      <w:proofErr w:type="spellStart"/>
-      <w:proofErr w:type="gramStart"/>
-      <w:r>
-        <w:rPr>
-          <w:lang w:val="en-US"/>
-        </w:rPr>
-        <w:t>pv</w:t>
-      </w:r>
-      <w:proofErr w:type="gramEnd"/>
-      <w:r>
-        <w:rPr>
-          <w:lang w:val="en-US"/>
-        </w:rPr>
-        <w:t>_data_oc</w:t>
-      </w:r>
-      <w:proofErr w:type="spellEnd"/>
-      <w:r>
-        <w:rPr>
-          <w:lang w:val="en-US"/>
-        </w:rPr>
-        <w:t>”: Data which includes the string open-circuit.</w:t>
+        <w:t>“pv_data_oc”: Data which includes the string open-circuit.</w:t>
       </w:r>
     </w:p>
     <w:p>
@@ -1284,29 +1049,7 @@
         <w:rPr>
           <w:lang w:val="en-US"/>
         </w:rPr>
-        <w:t>“</w:t>
-      </w:r>
-      <w:proofErr w:type="spellStart"/>
-      <w:proofErr w:type="gramStart"/>
-      <w:r>
-        <w:rPr>
-          <w:lang w:val="en-US"/>
-        </w:rPr>
-        <w:t>pv</w:t>
-      </w:r>
-      <w:proofErr w:type="gramEnd"/>
-      <w:r>
-        <w:rPr>
-          <w:lang w:val="en-US"/>
-        </w:rPr>
-        <w:t>_data_sc</w:t>
-      </w:r>
-      <w:proofErr w:type="spellEnd"/>
-      <w:r>
-        <w:rPr>
-          <w:lang w:val="en-US"/>
-        </w:rPr>
-        <w:t>”: Data which includes the module short-circuit effect.</w:t>
+        <w:t>“pv_data_sc”: Data which includes the module short-circuit effect.</w:t>
       </w:r>
     </w:p>
     <w:p>
@@ -1324,29 +1067,7 @@
         <w:rPr>
           <w:lang w:val="en-US"/>
         </w:rPr>
-        <w:t>“</w:t>
-      </w:r>
-      <w:proofErr w:type="spellStart"/>
-      <w:proofErr w:type="gramStart"/>
-      <w:r>
-        <w:rPr>
-          <w:lang w:val="en-US"/>
-        </w:rPr>
-        <w:t>pv</w:t>
-      </w:r>
-      <w:proofErr w:type="gramEnd"/>
-      <w:r>
-        <w:rPr>
-          <w:lang w:val="en-US"/>
-        </w:rPr>
-        <w:t>_data_all</w:t>
-      </w:r>
-      <w:proofErr w:type="spellEnd"/>
-      <w:r>
-        <w:rPr>
-          <w:lang w:val="en-US"/>
-        </w:rPr>
-        <w:t>”: Data with all failures combined.</w:t>
+        <w:t>“pv_data_all”: Data with all failures combined.</w:t>
       </w:r>
     </w:p>
     <w:p>
@@ -1427,28 +1148,18 @@
         </w:rPr>
         <w:t xml:space="preserve"> effects included on </w:t>
       </w:r>
-      <w:proofErr w:type="spellStart"/>
-      <w:r>
-        <w:rPr>
-          <w:lang w:val="en-US"/>
-        </w:rPr>
-        <w:t>idc</w:t>
-      </w:r>
-      <w:proofErr w:type="spellEnd"/>
-      <w:r>
-        <w:rPr>
-          <w:lang w:val="en-US"/>
-        </w:rPr>
-        <w:t xml:space="preserve">, vdc, </w:t>
-      </w:r>
-      <w:proofErr w:type="spellStart"/>
+      <w:r>
+        <w:rPr>
+          <w:lang w:val="en-US"/>
+        </w:rPr>
+        <w:t xml:space="preserve">idc, vdc, </w:t>
+      </w:r>
       <w:r>
         <w:rPr>
           <w:lang w:val="en-US"/>
         </w:rPr>
         <w:t>pdc</w:t>
       </w:r>
-      <w:proofErr w:type="spellEnd"/>
       <w:r>
         <w:rPr>
           <w:lang w:val="en-US"/>
@@ -1514,21 +1225,7 @@
         <w:rPr>
           <w:lang w:val="en-US"/>
         </w:rPr>
-        <w:t xml:space="preserve">- Location: Sophia Antipolis, France (Lat 43.61 </w:t>
-      </w:r>
-      <w:proofErr w:type="gramStart"/>
-      <w:r>
-        <w:rPr>
-          <w:lang w:val="en-US"/>
-        </w:rPr>
-        <w:t>N ,</w:t>
-      </w:r>
-      <w:proofErr w:type="gramEnd"/>
-      <w:r>
-        <w:rPr>
-          <w:lang w:val="en-US"/>
-        </w:rPr>
-        <w:t xml:space="preserve"> Long 7.05 W , Altitude 150m)</w:t>
+        <w:t>- Location: Sophia Antipolis, France (Lat 43.61 N , Long 7.05 W , Altitude 150m)</w:t>
       </w:r>
     </w:p>
     <w:p>
@@ -1679,32 +1376,15 @@
           <w:lang w:val="en-US"/>
         </w:rPr>
       </w:pPr>
-      <w:r>
-        <w:fldChar w:fldCharType="begin"/>
-      </w:r>
-      <w:r>
-        <w:rPr>
-          <w:lang w:val="en-US"/>
-        </w:rPr>
-        <w:instrText>HYPERLINK "https://solar.huawei.com/en-GB/download?p=%2F-%2Fmedia%2FSolar%2Fattachment%2Fpdf%2Ffr%2Fdatasheet%2FSUN2000-30-40KTL-M3.pdf"</w:instrText>
-      </w:r>
-      <w:r>
-        <w:fldChar w:fldCharType="separate"/>
-      </w:r>
-      <w:r>
-        <w:rPr>
-          <w:rStyle w:val="Lienhypertexte"/>
-          <w:lang w:val="en-US"/>
-        </w:rPr>
-        <w:t>https://solar.huawei.com/en-GB/download?p=%2F-%2Fmedia%2FSolar%2Fattachment%2Fpdf%2Ffr%2Fdatasheet%2FSUN2000-30-40KTL-M3.pdf</w:t>
-      </w:r>
-      <w:r>
-        <w:rPr>
-          <w:rStyle w:val="Lienhypertexte"/>
-          <w:lang w:val="en-US"/>
-        </w:rPr>
-        <w:fldChar w:fldCharType="end"/>
-      </w:r>
+      <w:hyperlink r:id="rId13" w:history="1">
+        <w:r>
+          <w:rPr>
+            <w:rStyle w:val="Lienhypertexte"/>
+            <w:lang w:val="en-US"/>
+          </w:rPr>
+          <w:t>https://solar.huawei.com/en-GB/download?p=%2F-%2Fmedia%2FSolar%2Fattachment%2Fpdf%2Ffr%2Fdatasheet%2FSUN2000-30-40KTL-M3.pdf</w:t>
+        </w:r>
+      </w:hyperlink>
       <w:r>
         <w:rPr>
           <w:lang w:val="en-US"/>
@@ -1943,7 +1623,7 @@
           <w:iCs/>
           <w:lang w:val="en-US"/>
         </w:rPr>
-        <w:t>2021 only</w:t>
+        <w:t>the whole period</w:t>
       </w:r>
       <w:r>
         <w:rPr>
@@ -2044,14 +1724,7 @@
         <w:rPr>
           <w:lang w:val="en-US"/>
         </w:rPr>
-        <w:t xml:space="preserve">, only use the data from 2020 to train your </w:t>
-      </w:r>
-      <w:proofErr w:type="gramStart"/>
-      <w:r>
-        <w:rPr>
-          <w:lang w:val="en-US"/>
-        </w:rPr>
-        <w:t>model</w:t>
+        <w:t>, only use the data from 2020 to train your model</w:t>
       </w:r>
       <w:r>
         <w:rPr>
@@ -2071,7 +1744,6 @@
         </w:rPr>
         <w:t>!</w:t>
       </w:r>
-      <w:proofErr w:type="gramEnd"/>
     </w:p>
     <w:p>
       <w:pPr>
@@ -2126,14 +1798,7 @@
         <w:rPr>
           <w:lang w:val="en-US"/>
         </w:rPr>
-        <w:t>s [“</w:t>
-      </w:r>
-      <w:proofErr w:type="spellStart"/>
-      <w:r>
-        <w:rPr>
-          <w:lang w:val="en-US"/>
-        </w:rPr>
-        <w:t>gpoa</w:t>
+        <w:t>s [“gpoa</w:t>
       </w:r>
       <w:r>
         <w:rPr>
@@ -2141,19 +1806,11 @@
         </w:rPr>
         <w:t>_estimated</w:t>
       </w:r>
-      <w:proofErr w:type="spellEnd"/>
-      <w:r>
-        <w:rPr>
-          <w:lang w:val="en-US"/>
-        </w:rPr>
-        <w:t>”, “</w:t>
-      </w:r>
-      <w:proofErr w:type="spellStart"/>
-      <w:r>
-        <w:rPr>
-          <w:lang w:val="en-US"/>
-        </w:rPr>
-        <w:t>t_mod</w:t>
+      <w:r>
+        <w:rPr>
+          <w:lang w:val="en-US"/>
+        </w:rPr>
+        <w:t>”, “t_mod</w:t>
       </w:r>
       <w:r>
         <w:rPr>
@@ -2161,19 +1818,11 @@
         </w:rPr>
         <w:t>_estimated</w:t>
       </w:r>
-      <w:proofErr w:type="spellEnd"/>
-      <w:r>
-        <w:rPr>
-          <w:lang w:val="en-US"/>
-        </w:rPr>
-        <w:t>”, “</w:t>
-      </w:r>
-      <w:proofErr w:type="spellStart"/>
-      <w:r>
-        <w:rPr>
-          <w:lang w:val="en-US"/>
-        </w:rPr>
-        <w:t>dc_power</w:t>
+      <w:r>
+        <w:rPr>
+          <w:lang w:val="en-US"/>
+        </w:rPr>
+        <w:t>”, “dc_power</w:t>
       </w:r>
       <w:r>
         <w:rPr>
@@ -2181,19 +1830,11 @@
         </w:rPr>
         <w:t>_estimated</w:t>
       </w:r>
-      <w:proofErr w:type="spellEnd"/>
-      <w:r>
-        <w:rPr>
-          <w:lang w:val="en-US"/>
-        </w:rPr>
-        <w:t>”, “</w:t>
-      </w:r>
-      <w:proofErr w:type="spellStart"/>
-      <w:r>
-        <w:rPr>
-          <w:lang w:val="en-US"/>
-        </w:rPr>
-        <w:t>ac_power</w:t>
+      <w:r>
+        <w:rPr>
+          <w:lang w:val="en-US"/>
+        </w:rPr>
+        <w:t>”, “ac_power</w:t>
       </w:r>
       <w:r>
         <w:rPr>
@@ -2201,7 +1842,6 @@
         </w:rPr>
         <w:t>_estimated</w:t>
       </w:r>
-      <w:proofErr w:type="spellEnd"/>
       <w:r>
         <w:rPr>
           <w:lang w:val="en-US"/>
@@ -2507,16 +2147,8 @@
         <w:rPr>
           <w:lang w:val="en-US"/>
         </w:rPr>
-        <w:t xml:space="preserve">String </w:t>
-      </w:r>
-      <w:proofErr w:type="gramStart"/>
-      <w:r>
-        <w:rPr>
-          <w:lang w:val="en-US"/>
-        </w:rPr>
-        <w:t>open-circuit</w:t>
-      </w:r>
-      <w:proofErr w:type="gramEnd"/>
+        <w:t>String open-circuit</w:t>
+      </w:r>
       <w:r>
         <w:rPr>
           <w:lang w:val="en-US"/>
@@ -2593,16 +2225,8 @@
         <w:rPr>
           <w:lang w:val="en-US"/>
         </w:rPr>
-        <w:t xml:space="preserve">Expected </w:t>
-      </w:r>
-      <w:proofErr w:type="gramStart"/>
-      <w:r>
-        <w:rPr>
-          <w:lang w:val="en-US"/>
-        </w:rPr>
-        <w:t>outputs</w:t>
-      </w:r>
-      <w:proofErr w:type="gramEnd"/>
+        <w:t>Expected outputs</w:t>
+      </w:r>
     </w:p>
     <w:p>
       <w:pPr>
@@ -2651,28 +2275,24 @@
         </w:rPr>
         <w:t xml:space="preserve"> </w:t>
       </w:r>
-      <w:proofErr w:type="gramStart"/>
       <w:r>
         <w:rPr>
           <w:lang w:val="en-US"/>
         </w:rPr>
         <w:t xml:space="preserve">pandas </w:t>
       </w:r>
-      <w:proofErr w:type="spellStart"/>
       <w:r>
         <w:rPr>
           <w:lang w:val="en-US"/>
         </w:rPr>
         <w:t>DataFrame</w:t>
       </w:r>
-      <w:proofErr w:type="spellEnd"/>
       <w:r>
         <w:rPr>
           <w:lang w:val="en-US"/>
         </w:rPr>
         <w:t xml:space="preserve"> (one column)</w:t>
       </w:r>
-      <w:proofErr w:type="gramEnd"/>
       <w:r>
         <w:rPr>
           <w:lang w:val="en-US"/>
@@ -2719,21 +2339,7 @@
         <w:rPr>
           <w:lang w:val="en-US"/>
         </w:rPr>
-        <w:t>(</w:t>
-      </w:r>
-      <w:proofErr w:type="spellStart"/>
-      <w:r>
-        <w:rPr>
-          <w:lang w:val="en-US"/>
-        </w:rPr>
-        <w:t>Wh</w:t>
-      </w:r>
-      <w:proofErr w:type="spellEnd"/>
-      <w:r>
-        <w:rPr>
-          <w:lang w:val="en-US"/>
-        </w:rPr>
-        <w:t xml:space="preserve">) </w:t>
+        <w:t xml:space="preserve">(Wh) </w:t>
       </w:r>
       <w:r>
         <w:rPr>
@@ -2898,21 +2504,7 @@
         <w:rPr>
           <w:lang w:val="en-US"/>
         </w:rPr>
-        <w:t xml:space="preserve">with the energy losses in </w:t>
-      </w:r>
-      <w:proofErr w:type="spellStart"/>
-      <w:r>
-        <w:rPr>
-          <w:lang w:val="en-US"/>
-        </w:rPr>
-        <w:t>Wh</w:t>
-      </w:r>
-      <w:proofErr w:type="spellEnd"/>
-      <w:r>
-        <w:rPr>
-          <w:lang w:val="en-US"/>
-        </w:rPr>
-        <w:t xml:space="preserve"> </w:t>
+        <w:t xml:space="preserve">with the energy losses in Wh </w:t>
       </w:r>
       <w:r>
         <w:rPr>
@@ -3376,21 +2968,7 @@
         <w:rPr>
           <w:lang w:val="en-US"/>
         </w:rPr>
-        <w:t>energy loss estimation (</w:t>
-      </w:r>
-      <w:proofErr w:type="spellStart"/>
-      <w:r>
-        <w:rPr>
-          <w:lang w:val="en-US"/>
-        </w:rPr>
-        <w:t>Wh</w:t>
-      </w:r>
-      <w:proofErr w:type="spellEnd"/>
-      <w:r>
-        <w:rPr>
-          <w:lang w:val="en-US"/>
-        </w:rPr>
-        <w:t>)</w:t>
+        <w:t>energy loss estimation (Wh)</w:t>
       </w:r>
       <w:r>
         <w:rPr>
@@ -3539,21 +3117,7 @@
         <w:rPr>
           <w:lang w:val="en-US"/>
         </w:rPr>
-        <w:t xml:space="preserve">: All failure signals are </w:t>
-      </w:r>
-      <w:proofErr w:type="gramStart"/>
-      <w:r>
-        <w:rPr>
-          <w:lang w:val="en-US"/>
-        </w:rPr>
-        <w:t>combined together</w:t>
-      </w:r>
-      <w:proofErr w:type="gramEnd"/>
-      <w:r>
-        <w:rPr>
-          <w:lang w:val="en-US"/>
-        </w:rPr>
-        <w:t xml:space="preserve">. </w:t>
+        <w:t xml:space="preserve">: All failure signals are combined together. </w:t>
       </w:r>
     </w:p>
     <w:p>
@@ -3877,39 +3441,7 @@
           <w:lang w:val="en-US"/>
         </w:rPr>
         <w:br/>
-        <w:t>filter = (</w:t>
-      </w:r>
-      <w:proofErr w:type="spellStart"/>
-      <w:r>
-        <w:rPr>
-          <w:color w:val="0070C0"/>
-          <w:lang w:val="en-US"/>
-        </w:rPr>
-        <w:t>ac_power</w:t>
-      </w:r>
-      <w:proofErr w:type="spellEnd"/>
-      <w:r>
-        <w:rPr>
-          <w:color w:val="0070C0"/>
-          <w:lang w:val="en-US"/>
-        </w:rPr>
-        <w:t xml:space="preserve"> / </w:t>
-      </w:r>
-      <w:proofErr w:type="spellStart"/>
-      <w:r>
-        <w:rPr>
-          <w:color w:val="0070C0"/>
-          <w:lang w:val="en-US"/>
-        </w:rPr>
-        <w:t>dc_power</w:t>
-      </w:r>
-      <w:proofErr w:type="spellEnd"/>
-      <w:r>
-        <w:rPr>
-          <w:color w:val="0070C0"/>
-          <w:lang w:val="en-US"/>
-        </w:rPr>
-        <w:t>) &lt; 0.6</w:t>
+        <w:t>filter = (ac_power / dc_power) &lt; 0.6</w:t>
       </w:r>
     </w:p>
     <w:p>
@@ -3921,21 +3453,12 @@
           <w:lang w:val="en-US"/>
         </w:rPr>
       </w:pPr>
-      <w:proofErr w:type="spellStart"/>
       <w:r>
         <w:rPr>
           <w:color w:val="0070C0"/>
           <w:lang w:val="en-US"/>
         </w:rPr>
-        <w:t>ac_power.loc</w:t>
-      </w:r>
-      <w:proofErr w:type="spellEnd"/>
-      <w:r>
-        <w:rPr>
-          <w:color w:val="0070C0"/>
-          <w:lang w:val="en-US"/>
-        </w:rPr>
-        <w:t>[filter]</w:t>
+        <w:t>ac_power.loc[filter]</w:t>
       </w:r>
     </w:p>
     <w:p>
@@ -3970,72 +3493,15 @@
           <w:lang w:val="en-US"/>
         </w:rPr>
         <w:br/>
-        <w:t xml:space="preserve">loss = </w:t>
-      </w:r>
-      <w:proofErr w:type="spellStart"/>
+        <w:t>loss = ac_power_estimated.loc[filter] - ac_power.loc[filter]</w:t>
+      </w:r>
       <w:r>
         <w:rPr>
           <w:color w:val="0070C0"/>
           <w:lang w:val="en-US"/>
         </w:rPr>
-        <w:t>ac_power_estimated.loc</w:t>
-      </w:r>
-      <w:proofErr w:type="spellEnd"/>
-      <w:r>
-        <w:rPr>
-          <w:color w:val="0070C0"/>
-          <w:lang w:val="en-US"/>
-        </w:rPr>
-        <w:t xml:space="preserve">[filter] - </w:t>
-      </w:r>
-      <w:proofErr w:type="spellStart"/>
-      <w:r>
-        <w:rPr>
-          <w:color w:val="0070C0"/>
-          <w:lang w:val="en-US"/>
-        </w:rPr>
-        <w:t>ac_power.loc</w:t>
-      </w:r>
-      <w:proofErr w:type="spellEnd"/>
-      <w:r>
-        <w:rPr>
-          <w:color w:val="0070C0"/>
-          <w:lang w:val="en-US"/>
-        </w:rPr>
-        <w:t>[filter]</w:t>
-      </w:r>
-      <w:r>
-        <w:rPr>
-          <w:color w:val="0070C0"/>
-          <w:lang w:val="en-US"/>
-        </w:rPr>
         <w:br/>
-        <w:t>print(</w:t>
-      </w:r>
-      <w:proofErr w:type="spellStart"/>
-      <w:proofErr w:type="gramStart"/>
-      <w:r>
-        <w:rPr>
-          <w:color w:val="0070C0"/>
-          <w:lang w:val="en-US"/>
-        </w:rPr>
-        <w:t>loss.sum</w:t>
-      </w:r>
-      <w:proofErr w:type="spellEnd"/>
-      <w:r>
-        <w:rPr>
-          <w:color w:val="0070C0"/>
-          <w:lang w:val="en-US"/>
-        </w:rPr>
-        <w:t>(</w:t>
-      </w:r>
-      <w:proofErr w:type="gramEnd"/>
-      <w:r>
-        <w:rPr>
-          <w:color w:val="0070C0"/>
-          <w:lang w:val="en-US"/>
-        </w:rPr>
-        <w:t>))</w:t>
+        <w:t>print(loss.sum())</w:t>
       </w:r>
     </w:p>
     <w:p>
@@ -6411,15 +5877,6 @@
 </file>
 
 <file path=customXml/item1.xml><?xml version="1.0" encoding="utf-8"?>
-<?mso-contentType ?>
-<FormTemplates xmlns="http://schemas.microsoft.com/sharepoint/v3/contenttype/forms">
-  <Display>DocumentLibraryForm</Display>
-  <Edit>DocumentLibraryForm</Edit>
-  <New>DocumentLibraryForm</New>
-</FormTemplates>
-</file>
-
-<file path=customXml/item2.xml><?xml version="1.0" encoding="utf-8"?>
 <p:properties xmlns:p="http://schemas.microsoft.com/office/2006/metadata/properties" xmlns:xsi="http://www.w3.org/2001/XMLSchema-instance" xmlns:pc="http://schemas.microsoft.com/office/infopath/2007/PartnerControls">
   <documentManagement>
     <lcf76f155ced4ddcb4097134ff3c332f xmlns="4c2def87-6459-45fe-82b8-2c44ad774fe7">
@@ -6428,6 +5885,15 @@
     <TaxCatchAll xmlns="284c3d22-818e-4cb3-91ed-c315e7cac822" xsi:nil="true"/>
   </documentManagement>
 </p:properties>
+</file>
+
+<file path=customXml/item2.xml><?xml version="1.0" encoding="utf-8"?>
+<?mso-contentType ?>
+<FormTemplates xmlns="http://schemas.microsoft.com/sharepoint/v3/contenttype/forms">
+  <Display>DocumentLibraryForm</Display>
+  <Edit>DocumentLibraryForm</Edit>
+  <New>DocumentLibraryForm</New>
+</FormTemplates>
 </file>
 
 <file path=customXml/item3.xml><?xml version="1.0" encoding="utf-8"?>
@@ -6660,20 +6126,20 @@
 </file>
 
 <file path=customXml/itemProps1.xml><?xml version="1.0" encoding="utf-8"?>
-<ds:datastoreItem xmlns:ds="http://schemas.openxmlformats.org/officeDocument/2006/customXml" ds:itemID="{5EEABD1F-5C20-4F5F-A2F9-6EF717F24F8D}">
-  <ds:schemaRefs>
-    <ds:schemaRef ds:uri="http://schemas.microsoft.com/sharepoint/v3/contenttype/forms"/>
-  </ds:schemaRefs>
-</ds:datastoreItem>
-</file>
-
-<file path=customXml/itemProps2.xml><?xml version="1.0" encoding="utf-8"?>
 <ds:datastoreItem xmlns:ds="http://schemas.openxmlformats.org/officeDocument/2006/customXml" ds:itemID="{E42C1D0A-AB7A-4CEC-AAFC-BD1FC60455DC}">
   <ds:schemaRefs>
     <ds:schemaRef ds:uri="http://schemas.microsoft.com/office/2006/metadata/properties"/>
     <ds:schemaRef ds:uri="http://schemas.microsoft.com/office/infopath/2007/PartnerControls"/>
     <ds:schemaRef ds:uri="4c2def87-6459-45fe-82b8-2c44ad774fe7"/>
     <ds:schemaRef ds:uri="284c3d22-818e-4cb3-91ed-c315e7cac822"/>
+  </ds:schemaRefs>
+</ds:datastoreItem>
+</file>
+
+<file path=customXml/itemProps2.xml><?xml version="1.0" encoding="utf-8"?>
+<ds:datastoreItem xmlns:ds="http://schemas.openxmlformats.org/officeDocument/2006/customXml" ds:itemID="{5EEABD1F-5C20-4F5F-A2F9-6EF717F24F8D}">
+  <ds:schemaRefs>
+    <ds:schemaRef ds:uri="http://schemas.microsoft.com/sharepoint/v3/contenttype/forms"/>
   </ds:schemaRefs>
 </ds:datastoreItem>
 </file>

</xml_diff>